<commit_message>
hipotézis és kapcsolat minőségi mennyiségi
</commit_message>
<xml_diff>
--- a/markfazekas_mariokart.docx
+++ b/markfazekas_mariokart.docx
@@ -26,6 +26,12 @@
           <w:lang w:val="hu-HU"/>
         </w:rPr>
         <w:t>art</w:t>
+      </w:r>
+      <w:r>
+        <w:rPr>
+          <w:lang w:val="hu-HU"/>
+        </w:rPr>
+        <w:t xml:space="preserve"> 8 (Deluxe)</w:t>
       </w:r>
     </w:p>
     <w:p>
@@ -151,7 +157,7 @@
         </w:rPr>
         <w:fldChar w:fldCharType="separate"/>
       </w:r>
-      <w:hyperlink w:anchor="_Toc125392596" w:history="1">
+      <w:hyperlink w:anchor="_Toc125753496" w:history="1">
         <w:r>
           <w:rPr>
             <w:rStyle w:val="Hyperlink"/>
@@ -179,7 +185,7 @@
             <w:noProof/>
             <w:webHidden/>
           </w:rPr>
-          <w:instrText xml:space="preserve"> PAGEREF _Toc125392596 \h </w:instrText>
+          <w:instrText xml:space="preserve"> PAGEREF _Toc125753496 \h </w:instrText>
         </w:r>
         <w:r>
           <w:rPr>
@@ -227,7 +233,7 @@
           <w:lang w:eastAsia="en-GB"/>
         </w:rPr>
       </w:pPr>
-      <w:hyperlink w:anchor="_Toc125392597" w:history="1">
+      <w:hyperlink w:anchor="_Toc125753497" w:history="1">
         <w:r>
           <w:rPr>
             <w:rStyle w:val="Hyperlink"/>
@@ -255,7 +261,7 @@
             <w:noProof/>
             <w:webHidden/>
           </w:rPr>
-          <w:instrText xml:space="preserve"> PAGEREF _Toc125392597 \h </w:instrText>
+          <w:instrText xml:space="preserve"> PAGEREF _Toc125753497 \h </w:instrText>
         </w:r>
         <w:r>
           <w:rPr>
@@ -303,7 +309,7 @@
           <w:lang w:eastAsia="en-GB"/>
         </w:rPr>
       </w:pPr>
-      <w:hyperlink w:anchor="_Toc125392598" w:history="1">
+      <w:hyperlink w:anchor="_Toc125753498" w:history="1">
         <w:r>
           <w:rPr>
             <w:rStyle w:val="Hyperlink"/>
@@ -331,7 +337,7 @@
             <w:noProof/>
             <w:webHidden/>
           </w:rPr>
-          <w:instrText xml:space="preserve"> PAGEREF _Toc125392598 \h </w:instrText>
+          <w:instrText xml:space="preserve"> PAGEREF _Toc125753498 \h </w:instrText>
         </w:r>
         <w:r>
           <w:rPr>
@@ -377,7 +383,7 @@
           <w:lang w:eastAsia="en-GB"/>
         </w:rPr>
       </w:pPr>
-      <w:hyperlink w:anchor="_Toc125392599" w:history="1">
+      <w:hyperlink w:anchor="_Toc125753499" w:history="1">
         <w:r>
           <w:rPr>
             <w:rStyle w:val="Hyperlink"/>
@@ -405,7 +411,7 @@
             <w:noProof/>
             <w:webHidden/>
           </w:rPr>
-          <w:instrText xml:space="preserve"> PAGEREF _Toc125392599 \h </w:instrText>
+          <w:instrText xml:space="preserve"> PAGEREF _Toc125753499 \h </w:instrText>
         </w:r>
         <w:r>
           <w:rPr>
@@ -453,7 +459,7 @@
           <w:lang w:eastAsia="en-GB"/>
         </w:rPr>
       </w:pPr>
-      <w:hyperlink w:anchor="_Toc125392600" w:history="1">
+      <w:hyperlink w:anchor="_Toc125753500" w:history="1">
         <w:r>
           <w:rPr>
             <w:rStyle w:val="Hyperlink"/>
@@ -481,7 +487,7 @@
             <w:noProof/>
             <w:webHidden/>
           </w:rPr>
-          <w:instrText xml:space="preserve"> PAGEREF _Toc125392600 \h </w:instrText>
+          <w:instrText xml:space="preserve"> PAGEREF _Toc125753500 \h </w:instrText>
         </w:r>
         <w:r>
           <w:rPr>
@@ -529,7 +535,7 @@
           <w:lang w:eastAsia="en-GB"/>
         </w:rPr>
       </w:pPr>
-      <w:hyperlink w:anchor="_Toc125392601" w:history="1">
+      <w:hyperlink w:anchor="_Toc125753501" w:history="1">
         <w:r>
           <w:rPr>
             <w:rStyle w:val="Hyperlink"/>
@@ -557,7 +563,7 @@
             <w:noProof/>
             <w:webHidden/>
           </w:rPr>
-          <w:instrText xml:space="preserve"> PAGEREF _Toc125392601 \h </w:instrText>
+          <w:instrText xml:space="preserve"> PAGEREF _Toc125753501 \h </w:instrText>
         </w:r>
         <w:r>
           <w:rPr>
@@ -577,7 +583,7 @@
             <w:noProof/>
             <w:webHidden/>
           </w:rPr>
-          <w:t>6</w:t>
+          <w:t>7</w:t>
         </w:r>
         <w:r>
           <w:rPr>
@@ -621,7 +627,7 @@
           <w:lang w:val="hu-HU"/>
         </w:rPr>
       </w:pPr>
-      <w:bookmarkStart w:id="0" w:name="_Toc125392596"/>
+      <w:bookmarkStart w:id="0" w:name="_Toc125753496"/>
       <w:r>
         <w:rPr>
           <w:lang w:val="hu-HU"/>
@@ -758,7 +764,7 @@
           <w:lang w:val="hu-HU"/>
         </w:rPr>
       </w:pPr>
-      <w:bookmarkStart w:id="1" w:name="_Toc125392597"/>
+      <w:bookmarkStart w:id="1" w:name="_Toc125753497"/>
       <w:r>
         <w:rPr>
           <w:lang w:val="hu-HU"/>
@@ -964,6 +970,7 @@
                                 <w:lang w:val="hu-HU"/>
                               </w:rPr>
                             </w:pPr>
+                            <w:bookmarkStart w:id="2" w:name="_Toc125743688"/>
                             <w:r>
                               <w:rPr>
                                 <w:lang w:val="hu-HU"/>
@@ -1007,6 +1014,7 @@
                               </w:rPr>
                               <w:t xml:space="preserve"> Sofőrök statisztikái (MarioWiki)</w:t>
                             </w:r>
+                            <w:bookmarkEnd w:id="2"/>
                           </w:p>
                         </w:txbxContent>
                       </wps:txbx>
@@ -1043,6 +1051,7 @@
                           <w:lang w:val="hu-HU"/>
                         </w:rPr>
                       </w:pPr>
+                      <w:bookmarkStart w:id="3" w:name="_Toc125743688"/>
                       <w:r>
                         <w:rPr>
                           <w:lang w:val="hu-HU"/>
@@ -1086,6 +1095,7 @@
                         </w:rPr>
                         <w:t xml:space="preserve"> Sofőrök statisztikái (MarioWiki)</w:t>
                       </w:r>
+                      <w:bookmarkEnd w:id="3"/>
                     </w:p>
                   </w:txbxContent>
                 </v:textbox>
@@ -1897,7 +1907,7 @@
           <w:lang w:val="hu-HU"/>
         </w:rPr>
       </w:pPr>
-      <w:bookmarkStart w:id="2" w:name="_Toc125390540"/>
+      <w:bookmarkStart w:id="4" w:name="_Toc125743689"/>
       <w:r>
         <w:rPr>
           <w:lang w:val="hu-HU"/>
@@ -1941,7 +1951,7 @@
         </w:rPr>
         <w:t xml:space="preserve"> df</w:t>
       </w:r>
-      <w:bookmarkEnd w:id="2"/>
+      <w:bookmarkEnd w:id="4"/>
     </w:p>
     <w:p>
       <w:pPr>
@@ -1950,7 +1960,7 @@
           <w:lang w:val="hu-HU"/>
         </w:rPr>
       </w:pPr>
-      <w:bookmarkStart w:id="3" w:name="_Toc125392598"/>
+      <w:bookmarkStart w:id="5" w:name="_Toc125753498"/>
       <w:r>
         <w:rPr>
           <w:lang w:val="hu-HU"/>
@@ -1970,7 +1980,7 @@
         </w:rPr>
         <w:t>)</w:t>
       </w:r>
-      <w:bookmarkEnd w:id="3"/>
+      <w:bookmarkEnd w:id="5"/>
     </w:p>
     <w:p>
       <w:pPr>
@@ -2007,21 +2017,7 @@
         <w:rPr>
           <w:lang w:val="hu-HU"/>
         </w:rPr>
-        <w:t>A hisztogramról és a gyakorisági ábráról látható, hogy a leggyakoribb érték a 45 (</w:t>
-      </w:r>
-      <w:proofErr w:type="spellStart"/>
-      <w:r>
-        <w:rPr>
-          <w:lang w:val="hu-HU"/>
-        </w:rPr>
-        <w:t>módusz</w:t>
-      </w:r>
-      <w:proofErr w:type="spellEnd"/>
-      <w:r>
-        <w:rPr>
-          <w:lang w:val="hu-HU"/>
-        </w:rPr>
-        <w:t>).</w:t>
+        <w:t>A hisztogramról és a gyakorisági ábráról látható, hogy a leggyakoribb érték a 45 (módusz).</w:t>
       </w:r>
     </w:p>
     <w:p>
@@ -2123,21 +2119,7 @@
         <w:rPr>
           <w:lang w:val="hu-HU"/>
         </w:rPr>
-        <w:t xml:space="preserve">ag, </w:t>
-      </w:r>
-      <w:proofErr w:type="spellStart"/>
-      <w:r>
-        <w:rPr>
-          <w:lang w:val="hu-HU"/>
-        </w:rPr>
-        <w:t>módusz</w:t>
-      </w:r>
-      <w:proofErr w:type="spellEnd"/>
-      <w:r>
-        <w:rPr>
-          <w:lang w:val="hu-HU"/>
-        </w:rPr>
-        <w:t xml:space="preserve"> és a medián viszonyából feltételezem, hogy az adat szimmetrikus eloszlású. Az </w:t>
+        <w:t xml:space="preserve">ag, módusz és a medián viszonyából feltételezem, hogy az adat szimmetrikus eloszlású. Az </w:t>
       </w:r>
       <w:r>
         <w:rPr>
@@ -2222,13 +2204,13 @@
         <mc:AlternateContent>
           <mc:Choice Requires="wps">
             <w:drawing>
-              <wp:anchor distT="0" distB="0" distL="114300" distR="114300" simplePos="0" relativeHeight="251663360" behindDoc="0" locked="0" layoutInCell="1" allowOverlap="1" wp14:anchorId="5394A822" wp14:editId="16B8D103">
+              <wp:anchor distT="0" distB="0" distL="114300" distR="114300" simplePos="0" relativeHeight="251663360" behindDoc="0" locked="0" layoutInCell="1" allowOverlap="1" wp14:anchorId="5394A822" wp14:editId="6F29068B">
                 <wp:simplePos x="0" y="0"/>
                 <wp:positionH relativeFrom="column">
-                  <wp:posOffset>0</wp:posOffset>
+                  <wp:posOffset>-1219</wp:posOffset>
                 </wp:positionH>
                 <wp:positionV relativeFrom="paragraph">
-                  <wp:posOffset>441960</wp:posOffset>
+                  <wp:posOffset>544373</wp:posOffset>
                 </wp:positionV>
                 <wp:extent cx="2258060" cy="197485"/>
                 <wp:effectExtent l="0" t="0" r="2540" b="5715"/>
@@ -2262,43 +2244,51 @@
                                 <w:lang w:val="hu-HU"/>
                               </w:rPr>
                             </w:pPr>
-                            <w:proofErr w:type="spellStart"/>
+                            <w:bookmarkStart w:id="6" w:name="_Toc125743690"/>
                             <w:r>
-                              <w:t>ábra</w:t>
-                            </w:r>
-                            <w:proofErr w:type="spellEnd"/>
-                            <w:r>
-                              <w:t xml:space="preserve"> </w:t>
+                              <w:rPr>
+                                <w:lang w:val="hu-HU"/>
+                              </w:rPr>
+                              <w:t xml:space="preserve">ábra </w:t>
                             </w:r>
                             <w:r>
+                              <w:rPr>
+                                <w:lang w:val="hu-HU"/>
+                              </w:rPr>
                               <w:fldChar w:fldCharType="begin"/>
                             </w:r>
                             <w:r>
+                              <w:rPr>
+                                <w:lang w:val="hu-HU"/>
+                              </w:rPr>
                               <w:instrText xml:space="preserve"> SEQ ábra \* ARABIC </w:instrText>
                             </w:r>
                             <w:r>
+                              <w:rPr>
+                                <w:lang w:val="hu-HU"/>
+                              </w:rPr>
                               <w:fldChar w:fldCharType="separate"/>
                             </w:r>
                             <w:r>
                               <w:rPr>
                                 <w:noProof/>
+                                <w:lang w:val="hu-HU"/>
                               </w:rPr>
-                              <w:t>4</w:t>
+                              <w:t>3</w:t>
                             </w:r>
                             <w:r>
+                              <w:rPr>
+                                <w:lang w:val="hu-HU"/>
+                              </w:rPr>
                               <w:fldChar w:fldCharType="end"/>
                             </w:r>
                             <w:r>
-                              <w:t xml:space="preserve"> </w:t>
+                              <w:rPr>
+                                <w:lang w:val="hu-HU"/>
+                              </w:rPr>
+                              <w:t xml:space="preserve"> score hisztogram</w:t>
                             </w:r>
-                            <w:r>
-                              <w:t xml:space="preserve">score </w:t>
-                            </w:r>
-                            <w:proofErr w:type="spellStart"/>
-                            <w:r>
-                              <w:t>hisztogram</w:t>
-                            </w:r>
-                            <w:proofErr w:type="spellEnd"/>
+                            <w:bookmarkEnd w:id="6"/>
                           </w:p>
                         </w:txbxContent>
                       </wps:txbx>
@@ -2322,7 +2312,7 @@
           </mc:Choice>
           <mc:Fallback>
             <w:pict>
-              <v:shape w14:anchorId="5394A822" id="Text Box 10" o:spid="_x0000_s1027" type="#_x0000_t202" style="position:absolute;margin-left:0;margin-top:34.8pt;width:177.8pt;height:15.55pt;z-index:251663360;visibility:visible;mso-wrap-style:square;mso-width-percent:0;mso-height-percent:0;mso-wrap-distance-left:9pt;mso-wrap-distance-top:0;mso-wrap-distance-right:9pt;mso-wrap-distance-bottom:0;mso-position-horizontal:absolute;mso-position-horizontal-relative:text;mso-position-vertical:absolute;mso-position-vertical-relative:text;mso-width-percent:0;mso-height-percent:0;mso-width-relative:margin;mso-height-relative:margin;v-text-anchor:top" o:gfxdata="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" filled="f" stroked="f">
+              <v:shape w14:anchorId="5394A822" id="Text Box 10" o:spid="_x0000_s1027" type="#_x0000_t202" style="position:absolute;margin-left:-.1pt;margin-top:42.85pt;width:177.8pt;height:15.55pt;z-index:251663360;visibility:visible;mso-wrap-style:square;mso-width-percent:0;mso-height-percent:0;mso-wrap-distance-left:9pt;mso-wrap-distance-top:0;mso-wrap-distance-right:9pt;mso-wrap-distance-bottom:0;mso-position-horizontal:absolute;mso-position-horizontal-relative:text;mso-position-vertical:absolute;mso-position-vertical-relative:text;mso-width-percent:0;mso-height-percent:0;mso-width-relative:margin;mso-height-relative:margin;v-text-anchor:top" o:gfxdata="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" filled="f" stroked="f">
                 <v:textbox inset="0,0,0,0">
                   <w:txbxContent>
                     <w:p>
@@ -2333,43 +2323,51 @@
                           <w:lang w:val="hu-HU"/>
                         </w:rPr>
                       </w:pPr>
-                      <w:proofErr w:type="spellStart"/>
+                      <w:bookmarkStart w:id="7" w:name="_Toc125743690"/>
                       <w:r>
-                        <w:t>ábra</w:t>
-                      </w:r>
-                      <w:proofErr w:type="spellEnd"/>
-                      <w:r>
-                        <w:t xml:space="preserve"> </w:t>
+                        <w:rPr>
+                          <w:lang w:val="hu-HU"/>
+                        </w:rPr>
+                        <w:t xml:space="preserve">ábra </w:t>
                       </w:r>
                       <w:r>
+                        <w:rPr>
+                          <w:lang w:val="hu-HU"/>
+                        </w:rPr>
                         <w:fldChar w:fldCharType="begin"/>
                       </w:r>
                       <w:r>
+                        <w:rPr>
+                          <w:lang w:val="hu-HU"/>
+                        </w:rPr>
                         <w:instrText xml:space="preserve"> SEQ ábra \* ARABIC </w:instrText>
                       </w:r>
                       <w:r>
+                        <w:rPr>
+                          <w:lang w:val="hu-HU"/>
+                        </w:rPr>
                         <w:fldChar w:fldCharType="separate"/>
                       </w:r>
                       <w:r>
                         <w:rPr>
                           <w:noProof/>
+                          <w:lang w:val="hu-HU"/>
                         </w:rPr>
-                        <w:t>4</w:t>
+                        <w:t>3</w:t>
                       </w:r>
                       <w:r>
+                        <w:rPr>
+                          <w:lang w:val="hu-HU"/>
+                        </w:rPr>
                         <w:fldChar w:fldCharType="end"/>
                       </w:r>
                       <w:r>
-                        <w:t xml:space="preserve"> </w:t>
+                        <w:rPr>
+                          <w:lang w:val="hu-HU"/>
+                        </w:rPr>
+                        <w:t xml:space="preserve"> score hisztogram</w:t>
                       </w:r>
-                      <w:r>
-                        <w:t xml:space="preserve">score </w:t>
-                      </w:r>
-                      <w:proofErr w:type="spellStart"/>
-                      <w:r>
-                        <w:t>hisztogram</w:t>
-                      </w:r>
-                      <w:proofErr w:type="spellEnd"/>
+                      <w:bookmarkEnd w:id="7"/>
                     </w:p>
                   </w:txbxContent>
                 </v:textbox>
@@ -2417,21 +2415,7 @@
         <w:rPr>
           <w:lang w:val="hu-HU"/>
         </w:rPr>
-        <w:t xml:space="preserve"> (</w:t>
-      </w:r>
-      <w:proofErr w:type="spellStart"/>
-      <w:r>
-        <w:rPr>
-          <w:lang w:val="hu-HU"/>
-        </w:rPr>
-        <w:t>kurtosis</w:t>
-      </w:r>
-      <w:proofErr w:type="spellEnd"/>
-      <w:r>
-        <w:rPr>
-          <w:lang w:val="hu-HU"/>
-        </w:rPr>
-        <w:t xml:space="preserve">) </w:t>
+        <w:t xml:space="preserve"> (kurtosis) </w:t>
       </w:r>
       <w:r>
         <w:rPr>
@@ -2449,21 +2433,7 @@
         <w:rPr>
           <w:lang w:val="hu-HU"/>
         </w:rPr>
-        <w:t xml:space="preserve">a normális eloszlásnál </w:t>
-      </w:r>
-      <w:proofErr w:type="spellStart"/>
-      <w:r>
-        <w:rPr>
-          <w:lang w:val="hu-HU"/>
-        </w:rPr>
-        <w:t>lapultabb</w:t>
-      </w:r>
-      <w:proofErr w:type="spellEnd"/>
-      <w:r>
-        <w:rPr>
-          <w:lang w:val="hu-HU"/>
-        </w:rPr>
-        <w:t>.</w:t>
+        <w:t>a normális eloszlásnál lapultabb.</w:t>
       </w:r>
     </w:p>
     <w:p>
@@ -2583,21 +2553,104 @@
       </w:pPr>
       <w:r>
         <w:rPr>
+          <w:lang w:val="hu-HU"/>
+        </w:rPr>
+        <w:t xml:space="preserve">Felső kerítés </w:t>
+      </w:r>
+      <w:r>
+        <w:rPr>
+          <w:lang w:val="hu-HU"/>
+        </w:rPr>
+        <w:t>53.5</w:t>
+      </w:r>
+      <w:r>
+        <w:rPr>
+          <w:lang w:val="hu-HU"/>
+        </w:rPr>
+        <w:t xml:space="preserve"> (46+1.5*5). Ez azt jelenti, hogy az ennél nagyobb score értékek kilógóan magasak. A gyakorisági táblából látható </w:t>
+      </w:r>
+      <w:r>
+        <w:rPr>
+          <w:lang w:val="hu-HU"/>
+        </w:rPr>
+        <w:t>1134</w:t>
+      </w:r>
+      <w:r>
+        <w:rPr>
+          <w:lang w:val="hu-HU"/>
+        </w:rPr>
+        <w:t xml:space="preserve"> ilyen rekord van (ez az elemek 0.2%-a). </w:t>
+      </w:r>
+      <w:proofErr w:type="gramStart"/>
+      <w:r>
+        <w:rPr>
+          <w:lang w:val="hu-HU"/>
+        </w:rPr>
+        <w:t>Az</w:t>
+      </w:r>
+      <w:proofErr w:type="gramEnd"/>
+      <w:r>
+        <w:rPr>
+          <w:lang w:val="hu-HU"/>
+        </w:rPr>
+        <w:t xml:space="preserve"> alsó kerítés </w:t>
+      </w:r>
+      <w:r>
+        <w:rPr>
+          <w:lang w:val="hu-HU"/>
+        </w:rPr>
+        <w:t>33.5</w:t>
+      </w:r>
+      <w:r>
+        <w:rPr>
+          <w:lang w:val="hu-HU"/>
+        </w:rPr>
+        <w:t xml:space="preserve"> </w:t>
+      </w:r>
+      <w:r>
+        <w:rPr>
+          <w:lang w:val="hu-HU"/>
+        </w:rPr>
+        <w:t xml:space="preserve">(41-1.5*5). Ebben a kategóriában </w:t>
+      </w:r>
+      <w:r>
+        <w:rPr>
+          <w:lang w:val="hu-HU"/>
+        </w:rPr>
+        <w:t>3696</w:t>
+      </w:r>
+      <w:r>
+        <w:rPr>
+          <w:lang w:val="hu-HU"/>
+        </w:rPr>
+        <w:t xml:space="preserve"> rekord van (az elemek 0.7%-a).</w:t>
+      </w:r>
+    </w:p>
+    <w:p>
+      <w:pPr>
+        <w:pStyle w:val="Heading2"/>
+        <w:rPr>
+          <w:lang w:val="hu-HU"/>
+        </w:rPr>
+      </w:pPr>
+      <w:bookmarkStart w:id="8" w:name="_Toc125753499"/>
+      <w:r>
+        <w:rPr>
           <w:noProof/>
         </w:rPr>
         <mc:AlternateContent>
           <mc:Choice Requires="wps">
             <w:drawing>
-              <wp:anchor distT="0" distB="0" distL="114300" distR="114300" simplePos="0" relativeHeight="251671552" behindDoc="0" locked="0" layoutInCell="1" allowOverlap="1" wp14:anchorId="1607E851" wp14:editId="7F30CC2D">
+              <wp:anchor distT="0" distB="0" distL="114300" distR="114300" simplePos="0" relativeHeight="251671552" behindDoc="0" locked="0" layoutInCell="1" allowOverlap="1" wp14:anchorId="1607E851" wp14:editId="24B728AF">
                 <wp:simplePos x="0" y="0"/>
                 <wp:positionH relativeFrom="column">
-                  <wp:posOffset>3356153</wp:posOffset>
+                  <wp:posOffset>3357245</wp:posOffset>
                 </wp:positionH>
                 <wp:positionV relativeFrom="paragraph">
-                  <wp:posOffset>1480363</wp:posOffset>
+                  <wp:posOffset>88900</wp:posOffset>
                 </wp:positionV>
-                <wp:extent cx="2413635" cy="635"/>
-                <wp:effectExtent l="0" t="0" r="12065" b="5715"/>
+                <wp:extent cx="2413635" cy="277495"/>
+                <wp:effectExtent l="0" t="0" r="12065" b="1905"/>
                 <wp:wrapSquare wrapText="bothSides"/>
                 <wp:docPr id="13" name="Text Box 13"/>
                 <wp:cNvGraphicFramePr/>
@@ -2608,7 +2661,982 @@
                       <wps:spPr>
                         <a:xfrm>
                           <a:off x="0" y="0"/>
-                          <a:ext cx="2413635" cy="635"/>
+                          <a:ext cx="2413635" cy="277495"/>
+                        </a:xfrm>
+                        <a:prstGeom prst="rect">
+                          <a:avLst/>
+                        </a:prstGeom>
+                        <a:noFill/>
+                        <a:ln>
+                          <a:noFill/>
+                        </a:ln>
+                      </wps:spPr>
+                      <wps:txbx>
+                        <w:txbxContent>
+                          <w:p>
+                            <w:pPr>
+                              <w:pStyle w:val="Caption"/>
+                              <w:rPr>
+                                <w:sz w:val="22"/>
+                                <w:lang w:val="hu-HU"/>
+                              </w:rPr>
+                            </w:pPr>
+                            <w:bookmarkStart w:id="9" w:name="_Toc125743691"/>
+                            <w:r>
+                              <w:rPr>
+                                <w:lang w:val="hu-HU"/>
+                              </w:rPr>
+                              <w:t xml:space="preserve">ábra </w:t>
+                            </w:r>
+                            <w:r>
+                              <w:rPr>
+                                <w:lang w:val="hu-HU"/>
+                              </w:rPr>
+                              <w:fldChar w:fldCharType="begin"/>
+                            </w:r>
+                            <w:r>
+                              <w:rPr>
+                                <w:lang w:val="hu-HU"/>
+                              </w:rPr>
+                              <w:instrText xml:space="preserve"> SEQ ábra \* ARABIC </w:instrText>
+                            </w:r>
+                            <w:r>
+                              <w:rPr>
+                                <w:lang w:val="hu-HU"/>
+                              </w:rPr>
+                              <w:fldChar w:fldCharType="separate"/>
+                            </w:r>
+                            <w:r>
+                              <w:rPr>
+                                <w:noProof/>
+                                <w:lang w:val="hu-HU"/>
+                              </w:rPr>
+                              <w:t>4</w:t>
+                            </w:r>
+                            <w:r>
+                              <w:rPr>
+                                <w:lang w:val="hu-HU"/>
+                              </w:rPr>
+                              <w:fldChar w:fldCharType="end"/>
+                            </w:r>
+                            <w:r>
+                              <w:rPr>
+                                <w:lang w:val="hu-HU"/>
+                              </w:rPr>
+                              <w:t xml:space="preserve"> score dobozábra</w:t>
+                            </w:r>
+                            <w:bookmarkEnd w:id="9"/>
+                          </w:p>
+                        </w:txbxContent>
+                      </wps:txbx>
+                      <wps:bodyPr rot="0" spcFirstLastPara="0" vertOverflow="overflow" horzOverflow="overflow" vert="horz" wrap="square" lIns="0" tIns="0" rIns="0" bIns="0" numCol="1" spcCol="0" rtlCol="0" fromWordArt="0" anchor="t" anchorCtr="0" forceAA="0" compatLnSpc="1">
+                        <a:prstTxWarp prst="textNoShape">
+                          <a:avLst/>
+                        </a:prstTxWarp>
+                        <a:noAutofit/>
+                      </wps:bodyPr>
+                    </wps:wsp>
+                  </a:graphicData>
+                </a:graphic>
+                <wp14:sizeRelV relativeFrom="margin">
+                  <wp14:pctHeight>0</wp14:pctHeight>
+                </wp14:sizeRelV>
+              </wp:anchor>
+            </w:drawing>
+          </mc:Choice>
+          <mc:Fallback>
+            <w:pict>
+              <v:shape w14:anchorId="1607E851" id="Text Box 13" o:spid="_x0000_s1028" type="#_x0000_t202" style="position:absolute;margin-left:264.35pt;margin-top:7pt;width:190.05pt;height:21.85pt;z-index:251671552;visibility:visible;mso-wrap-style:square;mso-height-percent:0;mso-wrap-distance-left:9pt;mso-wrap-distance-top:0;mso-wrap-distance-right:9pt;mso-wrap-distance-bottom:0;mso-position-horizontal:absolute;mso-position-horizontal-relative:text;mso-position-vertical:absolute;mso-position-vertical-relative:text;mso-height-percent:0;mso-height-relative:margin;v-text-anchor:top" o:gfxdata="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" filled="f" stroked="f">
+                <v:textbox inset="0,0,0,0">
+                  <w:txbxContent>
+                    <w:p>
+                      <w:pPr>
+                        <w:pStyle w:val="Caption"/>
+                        <w:rPr>
+                          <w:sz w:val="22"/>
+                          <w:lang w:val="hu-HU"/>
+                        </w:rPr>
+                      </w:pPr>
+                      <w:bookmarkStart w:id="10" w:name="_Toc125743691"/>
+                      <w:r>
+                        <w:rPr>
+                          <w:lang w:val="hu-HU"/>
+                        </w:rPr>
+                        <w:t xml:space="preserve">ábra </w:t>
+                      </w:r>
+                      <w:r>
+                        <w:rPr>
+                          <w:lang w:val="hu-HU"/>
+                        </w:rPr>
+                        <w:fldChar w:fldCharType="begin"/>
+                      </w:r>
+                      <w:r>
+                        <w:rPr>
+                          <w:lang w:val="hu-HU"/>
+                        </w:rPr>
+                        <w:instrText xml:space="preserve"> SEQ ábra \* ARABIC </w:instrText>
+                      </w:r>
+                      <w:r>
+                        <w:rPr>
+                          <w:lang w:val="hu-HU"/>
+                        </w:rPr>
+                        <w:fldChar w:fldCharType="separate"/>
+                      </w:r>
+                      <w:r>
+                        <w:rPr>
+                          <w:noProof/>
+                          <w:lang w:val="hu-HU"/>
+                        </w:rPr>
+                        <w:t>4</w:t>
+                      </w:r>
+                      <w:r>
+                        <w:rPr>
+                          <w:lang w:val="hu-HU"/>
+                        </w:rPr>
+                        <w:fldChar w:fldCharType="end"/>
+                      </w:r>
+                      <w:r>
+                        <w:rPr>
+                          <w:lang w:val="hu-HU"/>
+                        </w:rPr>
+                        <w:t xml:space="preserve"> score dobozábra</w:t>
+                      </w:r>
+                      <w:bookmarkEnd w:id="10"/>
+                    </w:p>
+                  </w:txbxContent>
+                </v:textbox>
+                <w10:wrap type="square"/>
+              </v:shape>
+            </w:pict>
+          </mc:Fallback>
+        </mc:AlternateContent>
+      </w:r>
+      <w:r>
+        <w:rPr>
+          <w:lang w:val="hu-HU"/>
+        </w:rPr>
+        <w:t>Size (nem numerikus)</w:t>
+      </w:r>
+      <w:bookmarkEnd w:id="8"/>
+    </w:p>
+    <w:p>
+      <w:pPr>
+        <w:rPr>
+          <w:lang w:val="hu-HU"/>
+        </w:rPr>
+      </w:pPr>
+      <w:r>
+        <w:rPr>
+          <w:lang w:val="hu-HU"/>
+        </w:rPr>
+        <w:t xml:space="preserve">Az értékkészlete 3 különböző érték. </w:t>
+      </w:r>
+    </w:p>
+    <w:p>
+      <w:pPr>
+        <w:rPr>
+          <w:lang w:val="hu-HU"/>
+        </w:rPr>
+      </w:pPr>
+      <w:r>
+        <w:rPr>
+          <w:lang w:val="hu-HU"/>
+        </w:rPr>
+        <w:t xml:space="preserve">A módusz és a medián is „medium”. A medián értelmezhető, mert a három érték egyértelműen sorba rendezhető (ordinális). Ez azt jelenti, hogy konfigurációk leggyakrabban </w:t>
+      </w:r>
+      <w:r>
+        <w:rPr>
+          <w:lang w:val="hu-HU"/>
+        </w:rPr>
+        <w:lastRenderedPageBreak/>
+        <w:t>közepes méretű sofőröket tartalmaz, illetve, hogy a sorbarendezett elemek középső értéke is „medium”.</w:t>
+      </w:r>
+    </w:p>
+    <w:p>
+      <w:pPr>
+        <w:pStyle w:val="Heading1"/>
+        <w:rPr>
+          <w:lang w:val="hu-HU"/>
+        </w:rPr>
+      </w:pPr>
+      <w:bookmarkStart w:id="11" w:name="_Toc125753500"/>
+      <w:r>
+        <w:rPr>
+          <w:lang w:val="hu-HU"/>
+        </w:rPr>
+        <w:t>Intervallumbecslés és Hipotézisvizsgálat</w:t>
+      </w:r>
+      <w:bookmarkEnd w:id="11"/>
+    </w:p>
+    <w:p>
+      <w:pPr>
+        <w:rPr>
+          <w:lang w:val="hu-HU"/>
+        </w:rPr>
+      </w:pPr>
+      <w:r>
+        <w:rPr>
+          <w:lang w:val="hu-HU"/>
+        </w:rPr>
+        <w:drawing>
+          <wp:anchor distT="0" distB="0" distL="114300" distR="114300" simplePos="0" relativeHeight="251672576" behindDoc="0" locked="0" layoutInCell="1" allowOverlap="1" wp14:anchorId="1131AD62" wp14:editId="739947D9">
+            <wp:simplePos x="0" y="0"/>
+            <wp:positionH relativeFrom="column">
+              <wp:posOffset>152400</wp:posOffset>
+            </wp:positionH>
+            <wp:positionV relativeFrom="paragraph">
+              <wp:posOffset>153035</wp:posOffset>
+            </wp:positionV>
+            <wp:extent cx="3035808" cy="618866"/>
+            <wp:effectExtent l="152400" t="152400" r="355600" b="359410"/>
+            <wp:wrapSquare wrapText="bothSides"/>
+            <wp:docPr id="15" name="Picture 15" descr="Text&#10;&#10;Description automatically generated with medium confidence"/>
+            <wp:cNvGraphicFramePr>
+              <a:graphicFrameLocks xmlns:a="http://schemas.openxmlformats.org/drawingml/2006/main" noChangeAspect="1"/>
+            </wp:cNvGraphicFramePr>
+            <a:graphic xmlns:a="http://schemas.openxmlformats.org/drawingml/2006/main">
+              <a:graphicData uri="http://schemas.openxmlformats.org/drawingml/2006/picture">
+                <pic:pic xmlns:pic="http://schemas.openxmlformats.org/drawingml/2006/picture">
+                  <pic:nvPicPr>
+                    <pic:cNvPr id="15" name="Picture 15" descr="Text&#10;&#10;Description automatically generated with medium confidence"/>
+                    <pic:cNvPicPr/>
+                  </pic:nvPicPr>
+                  <pic:blipFill>
+                    <a:blip r:embed="rId13" cstate="print">
+                      <a:extLst>
+                        <a:ext uri="{28A0092B-C50C-407E-A947-70E740481C1C}">
+                          <a14:useLocalDpi xmlns:a14="http://schemas.microsoft.com/office/drawing/2010/main" val="0"/>
+                        </a:ext>
+                      </a:extLst>
+                    </a:blip>
+                    <a:stretch>
+                      <a:fillRect/>
+                    </a:stretch>
+                  </pic:blipFill>
+                  <pic:spPr>
+                    <a:xfrm>
+                      <a:off x="0" y="0"/>
+                      <a:ext cx="3035808" cy="618866"/>
+                    </a:xfrm>
+                    <a:prstGeom prst="rect">
+                      <a:avLst/>
+                    </a:prstGeom>
+                    <a:ln>
+                      <a:noFill/>
+                    </a:ln>
+                    <a:effectLst>
+                      <a:outerShdw blurRad="292100" dist="139700" dir="2700000" algn="tl" rotWithShape="0">
+                        <a:srgbClr val="333333">
+                          <a:alpha val="65000"/>
+                        </a:srgbClr>
+                      </a:outerShdw>
+                    </a:effectLst>
+                  </pic:spPr>
+                </pic:pic>
+              </a:graphicData>
+            </a:graphic>
+            <wp14:sizeRelH relativeFrom="page">
+              <wp14:pctWidth>0</wp14:pctWidth>
+            </wp14:sizeRelH>
+            <wp14:sizeRelV relativeFrom="page">
+              <wp14:pctHeight>0</wp14:pctHeight>
+            </wp14:sizeRelV>
+          </wp:anchor>
+        </w:drawing>
+      </w:r>
+      <w:r>
+        <w:rPr>
+          <w:lang w:val="hu-HU"/>
+        </w:rPr>
+        <w:t xml:space="preserve">Csináltam egy </w:t>
+      </w:r>
+      <w:r>
+        <w:rPr>
+          <w:lang w:val="hu-HU"/>
+        </w:rPr>
+        <w:t>48</w:t>
+      </w:r>
+      <w:r>
+        <w:rPr>
+          <w:lang w:val="hu-HU"/>
+        </w:rPr>
+        <w:t xml:space="preserve"> elemű mintát, amivel </w:t>
+      </w:r>
+      <w:r>
+        <w:rPr>
+          <w:lang w:val="hu-HU"/>
+        </w:rPr>
+        <w:t>szimulálom</w:t>
+      </w:r>
+      <w:r>
+        <w:rPr>
+          <w:lang w:val="hu-HU"/>
+        </w:rPr>
+        <w:t xml:space="preserve"> egy „háziverseny” összetételét.</w:t>
+      </w:r>
+    </w:p>
+    <w:p>
+      <w:pPr>
+        <w:rPr>
+          <w:lang w:val="hu-HU"/>
+        </w:rPr>
+      </w:pPr>
+      <w:r>
+        <w:rPr>
+          <w:noProof/>
+        </w:rPr>
+        <mc:AlternateContent>
+          <mc:Choice Requires="wps">
+            <w:drawing>
+              <wp:anchor distT="0" distB="0" distL="114300" distR="114300" simplePos="0" relativeHeight="251674624" behindDoc="0" locked="0" layoutInCell="1" allowOverlap="1" wp14:anchorId="59BEC842" wp14:editId="01B678E0">
+                <wp:simplePos x="0" y="0"/>
+                <wp:positionH relativeFrom="column">
+                  <wp:posOffset>151816</wp:posOffset>
+                </wp:positionH>
+                <wp:positionV relativeFrom="paragraph">
+                  <wp:posOffset>130810</wp:posOffset>
+                </wp:positionV>
+                <wp:extent cx="3035300" cy="248285"/>
+                <wp:effectExtent l="0" t="0" r="0" b="5715"/>
+                <wp:wrapSquare wrapText="bothSides"/>
+                <wp:docPr id="16" name="Text Box 16"/>
+                <wp:cNvGraphicFramePr/>
+                <a:graphic xmlns:a="http://schemas.openxmlformats.org/drawingml/2006/main">
+                  <a:graphicData uri="http://schemas.microsoft.com/office/word/2010/wordprocessingShape">
+                    <wps:wsp>
+                      <wps:cNvSpPr txBox="1"/>
+                      <wps:spPr>
+                        <a:xfrm>
+                          <a:off x="0" y="0"/>
+                          <a:ext cx="3035300" cy="248285"/>
+                        </a:xfrm>
+                        <a:prstGeom prst="rect">
+                          <a:avLst/>
+                        </a:prstGeom>
+                        <a:noFill/>
+                        <a:ln>
+                          <a:noFill/>
+                        </a:ln>
+                      </wps:spPr>
+                      <wps:txbx>
+                        <w:txbxContent>
+                          <w:p>
+                            <w:pPr>
+                              <w:pStyle w:val="Caption"/>
+                              <w:rPr>
+                                <w:sz w:val="22"/>
+                                <w:lang w:val="hu-HU"/>
+                              </w:rPr>
+                            </w:pPr>
+                            <w:bookmarkStart w:id="12" w:name="_Toc125743692"/>
+                            <w:r>
+                              <w:rPr>
+                                <w:lang w:val="hu-HU"/>
+                              </w:rPr>
+                              <w:t xml:space="preserve">ábra </w:t>
+                            </w:r>
+                            <w:r>
+                              <w:rPr>
+                                <w:lang w:val="hu-HU"/>
+                              </w:rPr>
+                              <w:fldChar w:fldCharType="begin"/>
+                            </w:r>
+                            <w:r>
+                              <w:rPr>
+                                <w:lang w:val="hu-HU"/>
+                              </w:rPr>
+                              <w:instrText xml:space="preserve"> SEQ ábra \* ARABIC </w:instrText>
+                            </w:r>
+                            <w:r>
+                              <w:rPr>
+                                <w:lang w:val="hu-HU"/>
+                              </w:rPr>
+                              <w:fldChar w:fldCharType="separate"/>
+                            </w:r>
+                            <w:r>
+                              <w:rPr>
+                                <w:noProof/>
+                                <w:lang w:val="hu-HU"/>
+                              </w:rPr>
+                              <w:t>5</w:t>
+                            </w:r>
+                            <w:r>
+                              <w:rPr>
+                                <w:lang w:val="hu-HU"/>
+                              </w:rPr>
+                              <w:fldChar w:fldCharType="end"/>
+                            </w:r>
+                            <w:r>
+                              <w:rPr>
+                                <w:lang w:val="hu-HU"/>
+                              </w:rPr>
+                              <w:t xml:space="preserve"> Intervallumbecslés</w:t>
+                            </w:r>
+                            <w:bookmarkEnd w:id="12"/>
+                          </w:p>
+                        </w:txbxContent>
+                      </wps:txbx>
+                      <wps:bodyPr rot="0" spcFirstLastPara="0" vertOverflow="overflow" horzOverflow="overflow" vert="horz" wrap="square" lIns="0" tIns="0" rIns="0" bIns="0" numCol="1" spcCol="0" rtlCol="0" fromWordArt="0" anchor="t" anchorCtr="0" forceAA="0" compatLnSpc="1">
+                        <a:prstTxWarp prst="textNoShape">
+                          <a:avLst/>
+                        </a:prstTxWarp>
+                        <a:noAutofit/>
+                      </wps:bodyPr>
+                    </wps:wsp>
+                  </a:graphicData>
+                </a:graphic>
+                <wp14:sizeRelV relativeFrom="margin">
+                  <wp14:pctHeight>0</wp14:pctHeight>
+                </wp14:sizeRelV>
+              </wp:anchor>
+            </w:drawing>
+          </mc:Choice>
+          <mc:Fallback>
+            <w:pict>
+              <v:shape w14:anchorId="59BEC842" id="Text Box 16" o:spid="_x0000_s1029" type="#_x0000_t202" style="position:absolute;margin-left:11.95pt;margin-top:10.3pt;width:239pt;height:19.55pt;z-index:251674624;visibility:visible;mso-wrap-style:square;mso-height-percent:0;mso-wrap-distance-left:9pt;mso-wrap-distance-top:0;mso-wrap-distance-right:9pt;mso-wrap-distance-bottom:0;mso-position-horizontal:absolute;mso-position-horizontal-relative:text;mso-position-vertical:absolute;mso-position-vertical-relative:text;mso-height-percent:0;mso-height-relative:margin;v-text-anchor:top" o:gfxdata="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" filled="f" stroked="f">
+                <v:textbox inset="0,0,0,0">
+                  <w:txbxContent>
+                    <w:p>
+                      <w:pPr>
+                        <w:pStyle w:val="Caption"/>
+                        <w:rPr>
+                          <w:sz w:val="22"/>
+                          <w:lang w:val="hu-HU"/>
+                        </w:rPr>
+                      </w:pPr>
+                      <w:bookmarkStart w:id="13" w:name="_Toc125743692"/>
+                      <w:r>
+                        <w:rPr>
+                          <w:lang w:val="hu-HU"/>
+                        </w:rPr>
+                        <w:t xml:space="preserve">ábra </w:t>
+                      </w:r>
+                      <w:r>
+                        <w:rPr>
+                          <w:lang w:val="hu-HU"/>
+                        </w:rPr>
+                        <w:fldChar w:fldCharType="begin"/>
+                      </w:r>
+                      <w:r>
+                        <w:rPr>
+                          <w:lang w:val="hu-HU"/>
+                        </w:rPr>
+                        <w:instrText xml:space="preserve"> SEQ ábra \* ARABIC </w:instrText>
+                      </w:r>
+                      <w:r>
+                        <w:rPr>
+                          <w:lang w:val="hu-HU"/>
+                        </w:rPr>
+                        <w:fldChar w:fldCharType="separate"/>
+                      </w:r>
+                      <w:r>
+                        <w:rPr>
+                          <w:noProof/>
+                          <w:lang w:val="hu-HU"/>
+                        </w:rPr>
+                        <w:t>5</w:t>
+                      </w:r>
+                      <w:r>
+                        <w:rPr>
+                          <w:lang w:val="hu-HU"/>
+                        </w:rPr>
+                        <w:fldChar w:fldCharType="end"/>
+                      </w:r>
+                      <w:r>
+                        <w:rPr>
+                          <w:lang w:val="hu-HU"/>
+                        </w:rPr>
+                        <w:t xml:space="preserve"> Intervallumbecslés</w:t>
+                      </w:r>
+                      <w:bookmarkEnd w:id="13"/>
+                    </w:p>
+                  </w:txbxContent>
+                </v:textbox>
+                <w10:wrap type="square"/>
+              </v:shape>
+            </w:pict>
+          </mc:Fallback>
+        </mc:AlternateContent>
+      </w:r>
+      <w:r>
+        <w:rPr>
+          <w:lang w:val="hu-HU"/>
+        </w:rPr>
+        <w:t>A kis méretű sofőrökkel rendelkező konfigurációk 99%-os valószínűséggel legalább 38</w:t>
+      </w:r>
+      <w:r>
+        <w:rPr>
+          <w:lang w:val="hu-HU"/>
+        </w:rPr>
+        <w:t>,</w:t>
+      </w:r>
+      <w:r>
+        <w:rPr>
+          <w:lang w:val="hu-HU"/>
+        </w:rPr>
+        <w:t>8 pontosak lesznek és legfeljebb 44</w:t>
+      </w:r>
+      <w:r>
+        <w:rPr>
+          <w:lang w:val="hu-HU"/>
+        </w:rPr>
+        <w:t>,</w:t>
+      </w:r>
+      <w:r>
+        <w:rPr>
+          <w:lang w:val="hu-HU"/>
+        </w:rPr>
+        <w:t>1</w:t>
+      </w:r>
+      <w:r>
+        <w:rPr>
+          <w:lang w:val="hu-HU"/>
+        </w:rPr>
+        <w:t xml:space="preserve">. A közepes méretű sofőrökkel rendelkező konfigurációk 99%-os valószínűséggel legalább 41,2, és legfeljebb 45,2 pontosak lesznek. A nagy sofőrök konfiguráció szintén 99%-os valószínűséggel legalább 38,9 és legfeljebb 48,0 lesz. </w:t>
+      </w:r>
+      <w:r>
+        <w:rPr>
+          <w:lang w:val="hu-HU"/>
+        </w:rPr>
+        <w:t xml:space="preserve">Azt látjuk, hogy a score nem különbözik szignifikánsan, hiszen </w:t>
+      </w:r>
+      <w:r>
+        <w:rPr>
+          <w:lang w:val="hu-HU"/>
+        </w:rPr>
+        <w:t>bármelyik</w:t>
+      </w:r>
+      <w:r>
+        <w:rPr>
+          <w:lang w:val="hu-HU"/>
+        </w:rPr>
+        <w:t xml:space="preserve"> csoport intervalluma fedi a többit. </w:t>
+      </w:r>
+    </w:p>
+    <w:p>
+      <w:pPr>
+        <w:rPr>
+          <w:lang w:val="hu-HU"/>
+        </w:rPr>
+      </w:pPr>
+      <w:r>
+        <w:rPr>
+          <w:lang w:val="hu-HU"/>
+        </w:rPr>
+        <w:t>A vizsgált mintában a score átlaga 42,81.</w:t>
+      </w:r>
+    </w:p>
+    <w:p>
+      <w:pPr>
+        <w:rPr>
+          <w:lang w:val="hu-HU"/>
+        </w:rPr>
+      </w:pPr>
+      <w:r>
+        <w:rPr>
+          <w:lang w:val="hu-HU"/>
+        </w:rPr>
+        <w:drawing>
+          <wp:anchor distT="0" distB="0" distL="114300" distR="114300" simplePos="0" relativeHeight="251675648" behindDoc="0" locked="0" layoutInCell="1" allowOverlap="1" wp14:anchorId="6B5D1A01" wp14:editId="55CAB512">
+            <wp:simplePos x="0" y="0"/>
+            <wp:positionH relativeFrom="column">
+              <wp:posOffset>3128595</wp:posOffset>
+            </wp:positionH>
+            <wp:positionV relativeFrom="paragraph">
+              <wp:posOffset>193243</wp:posOffset>
+            </wp:positionV>
+            <wp:extent cx="2561590" cy="1376045"/>
+            <wp:effectExtent l="152400" t="152400" r="359410" b="351155"/>
+            <wp:wrapSquare wrapText="bothSides"/>
+            <wp:docPr id="19" name="Picture 19" descr="Text&#10;&#10;Description automatically generated"/>
+            <wp:cNvGraphicFramePr>
+              <a:graphicFrameLocks xmlns:a="http://schemas.openxmlformats.org/drawingml/2006/main" noChangeAspect="1"/>
+            </wp:cNvGraphicFramePr>
+            <a:graphic xmlns:a="http://schemas.openxmlformats.org/drawingml/2006/main">
+              <a:graphicData uri="http://schemas.openxmlformats.org/drawingml/2006/picture">
+                <pic:pic xmlns:pic="http://schemas.openxmlformats.org/drawingml/2006/picture">
+                  <pic:nvPicPr>
+                    <pic:cNvPr id="19" name="Picture 19" descr="Text&#10;&#10;Description automatically generated"/>
+                    <pic:cNvPicPr/>
+                  </pic:nvPicPr>
+                  <pic:blipFill>
+                    <a:blip r:embed="rId14" cstate="print">
+                      <a:extLst>
+                        <a:ext uri="{28A0092B-C50C-407E-A947-70E740481C1C}">
+                          <a14:useLocalDpi xmlns:a14="http://schemas.microsoft.com/office/drawing/2010/main" val="0"/>
+                        </a:ext>
+                      </a:extLst>
+                    </a:blip>
+                    <a:stretch>
+                      <a:fillRect/>
+                    </a:stretch>
+                  </pic:blipFill>
+                  <pic:spPr>
+                    <a:xfrm>
+                      <a:off x="0" y="0"/>
+                      <a:ext cx="2561590" cy="1376045"/>
+                    </a:xfrm>
+                    <a:prstGeom prst="rect">
+                      <a:avLst/>
+                    </a:prstGeom>
+                    <a:ln>
+                      <a:noFill/>
+                    </a:ln>
+                    <a:effectLst>
+                      <a:outerShdw blurRad="292100" dist="139700" dir="2700000" algn="tl" rotWithShape="0">
+                        <a:srgbClr val="333333">
+                          <a:alpha val="65000"/>
+                        </a:srgbClr>
+                      </a:outerShdw>
+                    </a:effectLst>
+                  </pic:spPr>
+                </pic:pic>
+              </a:graphicData>
+            </a:graphic>
+            <wp14:sizeRelH relativeFrom="page">
+              <wp14:pctWidth>0</wp14:pctWidth>
+            </wp14:sizeRelH>
+            <wp14:sizeRelV relativeFrom="page">
+              <wp14:pctHeight>0</wp14:pctHeight>
+            </wp14:sizeRelV>
+          </wp:anchor>
+        </w:drawing>
+      </w:r>
+      <w:r>
+        <w:rPr>
+          <w:lang w:val="hu-HU"/>
+        </w:rPr>
+        <w:t>Feltételezem, hogy a teljes sokasá</w:t>
+      </w:r>
+      <w:r>
+        <w:rPr>
+          <w:lang w:val="hu-HU"/>
+        </w:rPr>
+        <w:t>g</w:t>
+      </w:r>
+      <w:r>
+        <w:rPr>
+          <w:lang w:val="hu-HU"/>
+        </w:rPr>
+        <w:t>ban az átlag legalább 4</w:t>
+      </w:r>
+      <w:r>
+        <w:rPr>
+          <w:lang w:val="hu-HU"/>
+        </w:rPr>
+        <w:t>5</w:t>
+      </w:r>
+      <w:r>
+        <w:rPr>
+          <w:lang w:val="hu-HU"/>
+        </w:rPr>
+        <w:t xml:space="preserve"> (null hipotézis). Alternatív hipotézisem, hogy az átlag kevesebb, mint 4</w:t>
+      </w:r>
+      <w:r>
+        <w:rPr>
+          <w:lang w:val="hu-HU"/>
+        </w:rPr>
+        <w:t>5</w:t>
+      </w:r>
+      <w:r>
+        <w:rPr>
+          <w:lang w:val="hu-HU"/>
+        </w:rPr>
+        <w:t>.</w:t>
+      </w:r>
+      <w:r>
+        <w:rPr>
+          <w:lang w:val="hu-HU"/>
+        </w:rPr>
+        <w:t xml:space="preserve"> (</w:t>
+      </w:r>
+      <w:r>
+        <w:rPr>
+          <w:lang w:val="hu-HU"/>
+        </w:rPr>
+        <w:t>baloldali próba</w:t>
+      </w:r>
+      <w:r>
+        <w:rPr>
+          <w:lang w:val="hu-HU"/>
+        </w:rPr>
+        <w:t>)</w:t>
+      </w:r>
+      <w:r>
+        <w:rPr>
+          <w:lang w:val="hu-HU"/>
+        </w:rPr>
+        <w:t>.</w:t>
+      </w:r>
+    </w:p>
+    <w:p>
+      <w:pPr>
+        <w:rPr>
+          <w:lang w:val="hu-HU"/>
+        </w:rPr>
+      </w:pPr>
+      <w:r>
+        <w:rPr>
+          <w:noProof/>
+        </w:rPr>
+        <mc:AlternateContent>
+          <mc:Choice Requires="wps">
+            <w:drawing>
+              <wp:anchor distT="0" distB="0" distL="114300" distR="114300" simplePos="0" relativeHeight="251677696" behindDoc="0" locked="0" layoutInCell="1" allowOverlap="1" wp14:anchorId="23C31DFD" wp14:editId="460E9413">
+                <wp:simplePos x="0" y="0"/>
+                <wp:positionH relativeFrom="column">
+                  <wp:posOffset>3130550</wp:posOffset>
+                </wp:positionH>
+                <wp:positionV relativeFrom="paragraph">
+                  <wp:posOffset>745083</wp:posOffset>
+                </wp:positionV>
+                <wp:extent cx="2561590" cy="262890"/>
+                <wp:effectExtent l="0" t="0" r="3810" b="3810"/>
+                <wp:wrapSquare wrapText="bothSides"/>
+                <wp:docPr id="20" name="Text Box 20"/>
+                <wp:cNvGraphicFramePr/>
+                <a:graphic xmlns:a="http://schemas.openxmlformats.org/drawingml/2006/main">
+                  <a:graphicData uri="http://schemas.microsoft.com/office/word/2010/wordprocessingShape">
+                    <wps:wsp>
+                      <wps:cNvSpPr txBox="1"/>
+                      <wps:spPr>
+                        <a:xfrm>
+                          <a:off x="0" y="0"/>
+                          <a:ext cx="2561590" cy="262890"/>
+                        </a:xfrm>
+                        <a:prstGeom prst="rect">
+                          <a:avLst/>
+                        </a:prstGeom>
+                        <a:noFill/>
+                        <a:ln>
+                          <a:noFill/>
+                        </a:ln>
+                      </wps:spPr>
+                      <wps:txbx>
+                        <w:txbxContent>
+                          <w:p>
+                            <w:pPr>
+                              <w:pStyle w:val="Caption"/>
+                              <w:rPr>
+                                <w:sz w:val="22"/>
+                                <w:lang w:val="hu-HU"/>
+                              </w:rPr>
+                            </w:pPr>
+                            <w:r>
+                              <w:rPr>
+                                <w:lang w:val="hu-HU"/>
+                              </w:rPr>
+                              <w:t xml:space="preserve">ábra </w:t>
+                            </w:r>
+                            <w:r>
+                              <w:rPr>
+                                <w:lang w:val="hu-HU"/>
+                              </w:rPr>
+                              <w:fldChar w:fldCharType="begin"/>
+                            </w:r>
+                            <w:r>
+                              <w:rPr>
+                                <w:lang w:val="hu-HU"/>
+                              </w:rPr>
+                              <w:instrText xml:space="preserve"> SEQ ábra \* ARABIC </w:instrText>
+                            </w:r>
+                            <w:r>
+                              <w:rPr>
+                                <w:lang w:val="hu-HU"/>
+                              </w:rPr>
+                              <w:fldChar w:fldCharType="separate"/>
+                            </w:r>
+                            <w:r>
+                              <w:rPr>
+                                <w:noProof/>
+                                <w:lang w:val="hu-HU"/>
+                              </w:rPr>
+                              <w:t>6</w:t>
+                            </w:r>
+                            <w:r>
+                              <w:rPr>
+                                <w:lang w:val="hu-HU"/>
+                              </w:rPr>
+                              <w:fldChar w:fldCharType="end"/>
+                            </w:r>
+                            <w:r>
+                              <w:rPr>
+                                <w:lang w:val="hu-HU"/>
+                              </w:rPr>
+                              <w:t xml:space="preserve"> t.test</w:t>
+                            </w:r>
+                          </w:p>
+                        </w:txbxContent>
+                      </wps:txbx>
+                      <wps:bodyPr rot="0" spcFirstLastPara="0" vertOverflow="overflow" horzOverflow="overflow" vert="horz" wrap="square" lIns="0" tIns="0" rIns="0" bIns="0" numCol="1" spcCol="0" rtlCol="0" fromWordArt="0" anchor="t" anchorCtr="0" forceAA="0" compatLnSpc="1">
+                        <a:prstTxWarp prst="textNoShape">
+                          <a:avLst/>
+                        </a:prstTxWarp>
+                        <a:noAutofit/>
+                      </wps:bodyPr>
+                    </wps:wsp>
+                  </a:graphicData>
+                </a:graphic>
+                <wp14:sizeRelV relativeFrom="margin">
+                  <wp14:pctHeight>0</wp14:pctHeight>
+                </wp14:sizeRelV>
+              </wp:anchor>
+            </w:drawing>
+          </mc:Choice>
+          <mc:Fallback>
+            <w:pict>
+              <v:shape w14:anchorId="23C31DFD" id="Text Box 20" o:spid="_x0000_s1030" type="#_x0000_t202" style="position:absolute;margin-left:246.5pt;margin-top:58.65pt;width:201.7pt;height:20.7pt;z-index:251677696;visibility:visible;mso-wrap-style:square;mso-height-percent:0;mso-wrap-distance-left:9pt;mso-wrap-distance-top:0;mso-wrap-distance-right:9pt;mso-wrap-distance-bottom:0;mso-position-horizontal:absolute;mso-position-horizontal-relative:text;mso-position-vertical:absolute;mso-position-vertical-relative:text;mso-height-percent:0;mso-height-relative:margin;v-text-anchor:top" o:gfxdata="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" filled="f" stroked="f">
+                <v:textbox inset="0,0,0,0">
+                  <w:txbxContent>
+                    <w:p>
+                      <w:pPr>
+                        <w:pStyle w:val="Caption"/>
+                        <w:rPr>
+                          <w:sz w:val="22"/>
+                          <w:lang w:val="hu-HU"/>
+                        </w:rPr>
+                      </w:pPr>
+                      <w:r>
+                        <w:rPr>
+                          <w:lang w:val="hu-HU"/>
+                        </w:rPr>
+                        <w:t xml:space="preserve">ábra </w:t>
+                      </w:r>
+                      <w:r>
+                        <w:rPr>
+                          <w:lang w:val="hu-HU"/>
+                        </w:rPr>
+                        <w:fldChar w:fldCharType="begin"/>
+                      </w:r>
+                      <w:r>
+                        <w:rPr>
+                          <w:lang w:val="hu-HU"/>
+                        </w:rPr>
+                        <w:instrText xml:space="preserve"> SEQ ábra \* ARABIC </w:instrText>
+                      </w:r>
+                      <w:r>
+                        <w:rPr>
+                          <w:lang w:val="hu-HU"/>
+                        </w:rPr>
+                        <w:fldChar w:fldCharType="separate"/>
+                      </w:r>
+                      <w:r>
+                        <w:rPr>
+                          <w:noProof/>
+                          <w:lang w:val="hu-HU"/>
+                        </w:rPr>
+                        <w:t>6</w:t>
+                      </w:r>
+                      <w:r>
+                        <w:rPr>
+                          <w:lang w:val="hu-HU"/>
+                        </w:rPr>
+                        <w:fldChar w:fldCharType="end"/>
+                      </w:r>
+                      <w:r>
+                        <w:rPr>
+                          <w:lang w:val="hu-HU"/>
+                        </w:rPr>
+                        <w:t xml:space="preserve"> t.test</w:t>
+                      </w:r>
+                    </w:p>
+                  </w:txbxContent>
+                </v:textbox>
+                <w10:wrap type="square"/>
+              </v:shape>
+            </w:pict>
+          </mc:Fallback>
+        </mc:AlternateContent>
+      </w:r>
+      <w:r>
+        <w:rPr>
+          <w:lang w:val="hu-HU"/>
+        </w:rPr>
+        <w:t>Mivel a kapott p-érték (</w:t>
+      </w:r>
+      <w:r>
+        <w:rPr>
+          <w:lang w:val="hu-HU"/>
+        </w:rPr>
+        <w:t>0.0001794</w:t>
+      </w:r>
+      <w:r>
+        <w:rPr>
+          <w:lang w:val="hu-HU"/>
+        </w:rPr>
+        <w:t>) kevesebb, mint a legkisebb szokásos szignifikancia szint (1%), H0-t elutasítom, és az alternatív hipotézisemet elfogadom.</w:t>
+      </w:r>
+    </w:p>
+    <w:p>
+      <w:pPr>
+        <w:spacing w:before="0" w:after="0" w:line="240" w:lineRule="auto"/>
+        <w:rPr>
+          <w:rFonts w:ascii="Poppins" w:eastAsiaTheme="majorEastAsia" w:hAnsi="Poppins" w:cstheme="majorBidi"/>
+          <w:b/>
+          <w:color w:val="2F5496" w:themeColor="accent1" w:themeShade="BF"/>
+          <w:sz w:val="32"/>
+          <w:szCs w:val="32"/>
+          <w:lang w:val="hu-HU"/>
+        </w:rPr>
+      </w:pPr>
+      <w:r>
+        <w:rPr>
+          <w:lang w:val="hu-HU"/>
+        </w:rPr>
+        <w:br w:type="page"/>
+      </w:r>
+    </w:p>
+    <w:p>
+      <w:pPr>
+        <w:pStyle w:val="Heading1"/>
+        <w:rPr>
+          <w:lang w:val="hu-HU"/>
+        </w:rPr>
+      </w:pPr>
+      <w:bookmarkStart w:id="14" w:name="_Toc125753501"/>
+      <w:r>
+        <w:rPr>
+          <w:lang w:val="hu-HU"/>
+        </w:rPr>
+        <w:lastRenderedPageBreak/>
+        <w:t>Kétváltozós kapcsolatvizsgálat</w:t>
+      </w:r>
+      <w:bookmarkEnd w:id="14"/>
+    </w:p>
+    <w:p>
+      <w:pPr>
+        <w:rPr>
+          <w:lang w:val="hu-HU"/>
+        </w:rPr>
+      </w:pPr>
+      <w:r>
+        <w:rPr>
+          <w:noProof/>
+        </w:rPr>
+        <mc:AlternateContent>
+          <mc:Choice Requires="wps">
+            <w:drawing>
+              <wp:anchor distT="0" distB="0" distL="114300" distR="114300" simplePos="0" relativeHeight="251684864" behindDoc="0" locked="0" layoutInCell="1" allowOverlap="1" wp14:anchorId="01BC51B6" wp14:editId="26FAD6DD">
+                <wp:simplePos x="0" y="0"/>
+                <wp:positionH relativeFrom="column">
+                  <wp:posOffset>153035</wp:posOffset>
+                </wp:positionH>
+                <wp:positionV relativeFrom="paragraph">
+                  <wp:posOffset>3189605</wp:posOffset>
+                </wp:positionV>
+                <wp:extent cx="2772410" cy="277495"/>
+                <wp:effectExtent l="0" t="0" r="8890" b="1905"/>
+                <wp:wrapSquare wrapText="bothSides"/>
+                <wp:docPr id="25" name="Text Box 25"/>
+                <wp:cNvGraphicFramePr/>
+                <a:graphic xmlns:a="http://schemas.openxmlformats.org/drawingml/2006/main">
+                  <a:graphicData uri="http://schemas.microsoft.com/office/word/2010/wordprocessingShape">
+                    <wps:wsp>
+                      <wps:cNvSpPr txBox="1"/>
+                      <wps:spPr>
+                        <a:xfrm>
+                          <a:off x="0" y="0"/>
+                          <a:ext cx="2772410" cy="277495"/>
                         </a:xfrm>
                         <a:prstGeom prst="rect">
                           <a:avLst/>
@@ -2649,19 +3677,14 @@
                               <w:rPr>
                                 <w:noProof/>
                               </w:rPr>
-                              <w:t>5</w:t>
+                              <w:t>7</w:t>
                             </w:r>
                             <w:r>
                               <w:fldChar w:fldCharType="end"/>
                             </w:r>
                             <w:r>
-                              <w:t xml:space="preserve"> score </w:t>
+                              <w:t xml:space="preserve"> size vs score</w:t>
                             </w:r>
-                            <w:proofErr w:type="spellStart"/>
-                            <w:r>
-                              <w:t>dobozábra</w:t>
-                            </w:r>
-                            <w:proofErr w:type="spellEnd"/>
                           </w:p>
                         </w:txbxContent>
                       </wps:txbx>
@@ -2669,18 +3692,21 @@
                         <a:prstTxWarp prst="textNoShape">
                           <a:avLst/>
                         </a:prstTxWarp>
-                        <a:spAutoFit/>
+                        <a:noAutofit/>
                       </wps:bodyPr>
                     </wps:wsp>
                   </a:graphicData>
                 </a:graphic>
+                <wp14:sizeRelV relativeFrom="margin">
+                  <wp14:pctHeight>0</wp14:pctHeight>
+                </wp14:sizeRelV>
               </wp:anchor>
             </w:drawing>
           </mc:Choice>
           <mc:Fallback>
             <w:pict>
-              <v:shape w14:anchorId="1607E851" id="Text Box 13" o:spid="_x0000_s1028" type="#_x0000_t202" style="position:absolute;margin-left:264.25pt;margin-top:116.55pt;width:190.05pt;height:.05pt;z-index:251671552;visibility:visible;mso-wrap-style:square;mso-wrap-distance-left:9pt;mso-wrap-distance-top:0;mso-wrap-distance-right:9pt;mso-wrap-distance-bottom:0;mso-position-horizontal:absolute;mso-position-horizontal-relative:text;mso-position-vertical:absolute;mso-position-vertical-relative:text;v-text-anchor:top" o:gfxdata="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" filled="f" stroked="f">
-                <v:textbox style="mso-fit-shape-to-text:t" inset="0,0,0,0">
+              <v:shape w14:anchorId="01BC51B6" id="Text Box 25" o:spid="_x0000_s1031" type="#_x0000_t202" style="position:absolute;margin-left:12.05pt;margin-top:251.15pt;width:218.3pt;height:21.85pt;z-index:251684864;visibility:visible;mso-wrap-style:square;mso-height-percent:0;mso-wrap-distance-left:9pt;mso-wrap-distance-top:0;mso-wrap-distance-right:9pt;mso-wrap-distance-bottom:0;mso-position-horizontal:absolute;mso-position-horizontal-relative:text;mso-position-vertical:absolute;mso-position-vertical-relative:text;mso-height-percent:0;mso-height-relative:margin;v-text-anchor:top" o:gfxdata="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" filled="f" stroked="f">
+                <v:textbox inset="0,0,0,0">
                   <w:txbxContent>
                     <w:p>
                       <w:pPr>
@@ -2711,19 +3737,14 @@
                         <w:rPr>
                           <w:noProof/>
                         </w:rPr>
-                        <w:t>5</w:t>
+                        <w:t>7</w:t>
                       </w:r>
                       <w:r>
                         <w:fldChar w:fldCharType="end"/>
                       </w:r>
                       <w:r>
-                        <w:t xml:space="preserve"> score </w:t>
+                        <w:t xml:space="preserve"> size vs score</w:t>
                       </w:r>
-                      <w:proofErr w:type="spellStart"/>
-                      <w:r>
-                        <w:t>dobozábra</w:t>
-                      </w:r>
-                      <w:proofErr w:type="spellEnd"/>
                     </w:p>
                   </w:txbxContent>
                 </v:textbox>
@@ -2737,185 +3758,19 @@
         <w:rPr>
           <w:lang w:val="hu-HU"/>
         </w:rPr>
-        <w:t xml:space="preserve">Felső kerítés </w:t>
-      </w:r>
-      <w:r>
-        <w:rPr>
-          <w:lang w:val="hu-HU"/>
-        </w:rPr>
-        <w:t>53.5</w:t>
-      </w:r>
-      <w:r>
-        <w:rPr>
-          <w:lang w:val="hu-HU"/>
-        </w:rPr>
-        <w:t xml:space="preserve"> (46+1.5*5). Ez azt jelenti, hogy az ennél nagyobb score értékek kilógóan magasak. A gyakorisági táblából látható </w:t>
-      </w:r>
-      <w:r>
-        <w:rPr>
-          <w:lang w:val="hu-HU"/>
-        </w:rPr>
-        <w:t>1134</w:t>
-      </w:r>
-      <w:r>
-        <w:rPr>
-          <w:lang w:val="hu-HU"/>
-        </w:rPr>
-        <w:t xml:space="preserve"> ilyen rekord van (ez az elemek 0.2%-a). </w:t>
-      </w:r>
-      <w:proofErr w:type="gramStart"/>
-      <w:r>
-        <w:rPr>
-          <w:lang w:val="hu-HU"/>
-        </w:rPr>
-        <w:t>Az</w:t>
-      </w:r>
-      <w:proofErr w:type="gramEnd"/>
-      <w:r>
-        <w:rPr>
-          <w:lang w:val="hu-HU"/>
-        </w:rPr>
-        <w:t xml:space="preserve"> alsó kerítés </w:t>
-      </w:r>
-      <w:r>
-        <w:rPr>
-          <w:lang w:val="hu-HU"/>
-        </w:rPr>
-        <w:t>33.5</w:t>
-      </w:r>
-      <w:r>
-        <w:rPr>
-          <w:lang w:val="hu-HU"/>
-        </w:rPr>
-        <w:t xml:space="preserve"> </w:t>
-      </w:r>
-      <w:r>
-        <w:rPr>
-          <w:lang w:val="hu-HU"/>
-        </w:rPr>
-        <w:t xml:space="preserve">(41-1.5*5). Ebben a kategóriában </w:t>
-      </w:r>
-      <w:r>
-        <w:rPr>
-          <w:lang w:val="hu-HU"/>
-        </w:rPr>
-        <w:t>3696</w:t>
-      </w:r>
-      <w:r>
-        <w:rPr>
-          <w:lang w:val="hu-HU"/>
-        </w:rPr>
-        <w:t xml:space="preserve"> rekord van (az elemek 0.7%-a).</w:t>
-      </w:r>
-    </w:p>
-    <w:p>
-      <w:pPr>
-        <w:pStyle w:val="Heading2"/>
-        <w:rPr>
-          <w:lang w:val="hu-HU"/>
-        </w:rPr>
-      </w:pPr>
-      <w:bookmarkStart w:id="4" w:name="_Toc125392599"/>
-      <w:r>
-        <w:rPr>
-          <w:lang w:val="hu-HU"/>
-        </w:rPr>
-        <w:t>Size (nem numerikus)</w:t>
-      </w:r>
-      <w:bookmarkEnd w:id="4"/>
-    </w:p>
-    <w:p>
-      <w:pPr>
-        <w:rPr>
-          <w:lang w:val="hu-HU"/>
-        </w:rPr>
-      </w:pPr>
-      <w:r>
-        <w:rPr>
-          <w:lang w:val="hu-HU"/>
-        </w:rPr>
-        <w:t xml:space="preserve">Az értékkészlete 3 különböző érték. </w:t>
-      </w:r>
-    </w:p>
-    <w:p>
-      <w:pPr>
-        <w:rPr>
-          <w:lang w:val="hu-HU"/>
-        </w:rPr>
-      </w:pPr>
-      <w:r>
-        <w:rPr>
-          <w:lang w:val="hu-HU"/>
-        </w:rPr>
-        <w:t xml:space="preserve">A </w:t>
-      </w:r>
-      <w:proofErr w:type="spellStart"/>
-      <w:r>
-        <w:rPr>
-          <w:lang w:val="hu-HU"/>
-        </w:rPr>
-        <w:t>módusz</w:t>
-      </w:r>
-      <w:proofErr w:type="spellEnd"/>
-      <w:r>
-        <w:rPr>
-          <w:lang w:val="hu-HU"/>
-        </w:rPr>
-        <w:t xml:space="preserve"> és a medián is „medium”. A medián értelmezhető, mert a három érték egyértelműen sorba rendezhető (</w:t>
-      </w:r>
-      <w:proofErr w:type="spellStart"/>
-      <w:r>
-        <w:rPr>
-          <w:lang w:val="hu-HU"/>
-        </w:rPr>
-        <w:t>ordinális</w:t>
-      </w:r>
-      <w:proofErr w:type="spellEnd"/>
-      <w:r>
-        <w:rPr>
-          <w:lang w:val="hu-HU"/>
-        </w:rPr>
-        <w:t xml:space="preserve">). Ez azt jelenti, hogy konfigurációk leggyakrabban </w:t>
-      </w:r>
-      <w:r>
-        <w:rPr>
-          <w:lang w:val="hu-HU"/>
-        </w:rPr>
-        <w:lastRenderedPageBreak/>
-        <w:t>közepes méretű sofőröket tartalmaz, illetve, hogy a sorbarendezett elemek középső értéke is „medium”.</w:t>
-      </w:r>
-    </w:p>
-    <w:p>
-      <w:pPr>
-        <w:pStyle w:val="Heading1"/>
-        <w:rPr>
-          <w:lang w:val="hu-HU"/>
-        </w:rPr>
-      </w:pPr>
-      <w:bookmarkStart w:id="5" w:name="_Toc125392600"/>
-      <w:r>
-        <w:rPr>
-          <w:lang w:val="hu-HU"/>
-        </w:rPr>
-        <w:t>Intervallumbecslés és Hipotézisvizsgálat</w:t>
-      </w:r>
-      <w:bookmarkEnd w:id="5"/>
-    </w:p>
-    <w:p>
-      <w:pPr>
-        <w:rPr>
-          <w:lang w:val="hu-HU"/>
-        </w:rPr>
-      </w:pPr>
-      <w:r>
-        <w:rPr>
-          <w:lang w:val="hu-HU"/>
-        </w:rPr>
         <w:drawing>
-          <wp:inline distT="0" distB="0" distL="0" distR="0" wp14:anchorId="1131AD62" wp14:editId="580361EA">
-            <wp:extent cx="3035808" cy="618866"/>
-            <wp:effectExtent l="152400" t="152400" r="355600" b="359410"/>
-            <wp:docPr id="15" name="Picture 15" descr="Text&#10;&#10;Description automatically generated with medium confidence"/>
+          <wp:anchor distT="0" distB="0" distL="114300" distR="114300" simplePos="0" relativeHeight="251678720" behindDoc="0" locked="0" layoutInCell="1" allowOverlap="1" wp14:anchorId="50F118B2" wp14:editId="3E89811A">
+            <wp:simplePos x="0" y="0"/>
+            <wp:positionH relativeFrom="column">
+              <wp:posOffset>152578</wp:posOffset>
+            </wp:positionH>
+            <wp:positionV relativeFrom="paragraph">
+              <wp:posOffset>284708</wp:posOffset>
+            </wp:positionV>
+            <wp:extent cx="2772461" cy="2685002"/>
+            <wp:effectExtent l="152400" t="152400" r="351790" b="350520"/>
+            <wp:wrapSquare wrapText="bothSides"/>
+            <wp:docPr id="21" name="Picture 21" descr="Chart, box and whisker chart&#10;&#10;Description automatically generated"/>
             <wp:cNvGraphicFramePr>
               <a:graphicFrameLocks xmlns:a="http://schemas.openxmlformats.org/drawingml/2006/main" noChangeAspect="1"/>
             </wp:cNvGraphicFramePr>
@@ -2923,11 +3778,17 @@
               <a:graphicData uri="http://schemas.openxmlformats.org/drawingml/2006/picture">
                 <pic:pic xmlns:pic="http://schemas.openxmlformats.org/drawingml/2006/picture">
                   <pic:nvPicPr>
-                    <pic:cNvPr id="15" name="Picture 15" descr="Text&#10;&#10;Description automatically generated with medium confidence"/>
+                    <pic:cNvPr id="21" name="Picture 21" descr="Chart, box and whisker chart&#10;&#10;Description automatically generated"/>
                     <pic:cNvPicPr/>
                   </pic:nvPicPr>
                   <pic:blipFill>
-                    <a:blip r:embed="rId13"/>
+                    <a:blip r:embed="rId15">
+                      <a:extLst>
+                        <a:ext uri="{28A0092B-C50C-407E-A947-70E740481C1C}">
+                          <a14:useLocalDpi xmlns:a14="http://schemas.microsoft.com/office/drawing/2010/main" val="0"/>
+                        </a:ext>
+                      </a:extLst>
+                    </a:blip>
                     <a:stretch>
                       <a:fillRect/>
                     </a:stretch>
@@ -2935,7 +3796,7 @@
                   <pic:spPr>
                     <a:xfrm>
                       <a:off x="0" y="0"/>
-                      <a:ext cx="3058254" cy="623442"/>
+                      <a:ext cx="2772461" cy="2685002"/>
                     </a:xfrm>
                     <a:prstGeom prst="rect">
                       <a:avLst/>
@@ -2954,122 +3815,117 @@
                 </pic:pic>
               </a:graphicData>
             </a:graphic>
-          </wp:inline>
+            <wp14:sizeRelH relativeFrom="page">
+              <wp14:pctWidth>0</wp14:pctWidth>
+            </wp14:sizeRelH>
+            <wp14:sizeRelV relativeFrom="page">
+              <wp14:pctHeight>0</wp14:pctHeight>
+            </wp14:sizeRelV>
+          </wp:anchor>
         </w:drawing>
       </w:r>
-    </w:p>
-    <w:p>
-      <w:pPr>
-        <w:rPr>
-          <w:lang w:val="hu-HU"/>
-        </w:rPr>
-      </w:pPr>
-      <w:r>
-        <w:rPr>
-          <w:lang w:val="hu-HU"/>
-        </w:rPr>
-        <w:t>Csináltam egy 50 elemű mintát, amivel szimuláljuk egy „háziverseny” összetételét.</w:t>
-      </w:r>
-    </w:p>
-    <w:p>
-      <w:pPr>
-        <w:rPr>
-          <w:lang w:val="hu-HU"/>
-        </w:rPr>
-      </w:pPr>
-      <w:r>
-        <w:rPr>
-          <w:lang w:val="hu-HU"/>
-        </w:rPr>
-        <w:t>A kis méretű sofőrökkel rendelkező konfigurációk 99%-os valószínűséggel legalább 38</w:t>
-      </w:r>
-      <w:r>
-        <w:rPr>
-          <w:lang w:val="hu-HU"/>
-        </w:rPr>
-        <w:t>,</w:t>
-      </w:r>
-      <w:r>
-        <w:rPr>
-          <w:lang w:val="hu-HU"/>
-        </w:rPr>
-        <w:t>8 pontosak lesznek és legfeljebb 44</w:t>
-      </w:r>
-      <w:r>
-        <w:rPr>
-          <w:lang w:val="hu-HU"/>
-        </w:rPr>
-        <w:t>,</w:t>
-      </w:r>
-      <w:r>
-        <w:rPr>
-          <w:lang w:val="hu-HU"/>
-        </w:rPr>
-        <w:t>1</w:t>
-      </w:r>
-      <w:r>
-        <w:rPr>
-          <w:lang w:val="hu-HU"/>
-        </w:rPr>
-        <w:t xml:space="preserve">. A közepes méretű sofőrökkel rendelkező konfigurációk 99%-os valószínűséggel legalább 41,2, és legfeljebb 45,2 pontosak lesznek. A nagy sofőrök konfiguráció szintén 99%-os valószínűséggel legalább 38,9 és legfeljebb 48,0 lesz. </w:t>
-      </w:r>
-      <w:r>
-        <w:rPr>
-          <w:lang w:val="hu-HU"/>
-        </w:rPr>
-        <w:t xml:space="preserve">Azt látjuk, hogy a score nem különbözik szignifikánsan, hiszen </w:t>
-      </w:r>
-      <w:r>
-        <w:rPr>
-          <w:lang w:val="hu-HU"/>
-        </w:rPr>
-        <w:t>bármelyik</w:t>
-      </w:r>
-      <w:r>
-        <w:rPr>
-          <w:lang w:val="hu-HU"/>
-        </w:rPr>
-        <w:t xml:space="preserve"> csoport intervalluma fedi a többit. </w:t>
-      </w:r>
-    </w:p>
-    <w:p>
-      <w:pPr>
-        <w:rPr>
-          <w:lang w:val="hu-HU"/>
-        </w:rPr>
-      </w:pPr>
-      <w:r>
-        <w:rPr>
-          <w:lang w:val="hu-HU"/>
-        </w:rPr>
-        <w:t>A vizsgált mintában a score átlaga 42,81.</w:t>
-      </w:r>
-    </w:p>
-    <w:p>
-      <w:pPr>
-        <w:rPr>
-          <w:lang w:val="hu-HU"/>
-        </w:rPr>
-      </w:pPr>
-      <w:r>
-        <w:rPr>
-          <w:lang w:val="hu-HU"/>
-        </w:rPr>
-        <w:t xml:space="preserve">Feltételezem, hogy a teljes </w:t>
+      <w:r>
+        <w:rPr>
+          <w:lang w:val="hu-HU"/>
+        </w:rPr>
+        <w:t>Vizsgáljuk a sofőr méretét (</w:t>
       </w:r>
       <w:proofErr w:type="spellStart"/>
       <w:r>
         <w:rPr>
           <w:lang w:val="hu-HU"/>
         </w:rPr>
-        <w:t>sokasában</w:t>
+        <w:t>size</w:t>
       </w:r>
       <w:proofErr w:type="spellEnd"/>
       <w:r>
         <w:rPr>
           <w:lang w:val="hu-HU"/>
         </w:rPr>
-        <w:t xml:space="preserve"> az átlag legalább 43 (null hipotézis). Alternatív hipotézisem, hogy az átlag kevesebb, mint 43.</w:t>
+        <w:t>) és a score közötti összefüggést. A kapcsolat típusa vegyes (minőségi-mennyiségi), ezért egy csoportosított doboz ábrán ábrázoljuk. Láthatjuk, hogy a súlyosabb versenyzők, általában magasabb értékű konfigurációkhoz társulnak, míg a könnyű sofőrök átlagosan kevesebb pontos konfigurációt érnek el. Mivel a középső súlycsoportnál a legkisebb score nagyobb, mint a másik kettő csoportnál, ezért mondhatjuk, hogy aki biztosan nem választaná a legrosszabb konfigurációt, az kezdje egy középsúlyú sofőrrel.</w:t>
+      </w:r>
+    </w:p>
+    <w:p>
+      <w:pPr>
+        <w:rPr>
+          <w:lang w:val="hu-HU"/>
+        </w:rPr>
+      </w:pPr>
+      <w:r>
+        <w:rPr>
+          <w:lang w:val="hu-HU"/>
+        </w:rPr>
+        <w:drawing>
+          <wp:anchor distT="0" distB="0" distL="114300" distR="114300" simplePos="0" relativeHeight="251680768" behindDoc="0" locked="0" layoutInCell="1" allowOverlap="1" wp14:anchorId="7FBDBC66" wp14:editId="336A4A99">
+            <wp:simplePos x="0" y="0"/>
+            <wp:positionH relativeFrom="column">
+              <wp:posOffset>3335020</wp:posOffset>
+            </wp:positionH>
+            <wp:positionV relativeFrom="paragraph">
+              <wp:posOffset>37389</wp:posOffset>
+            </wp:positionV>
+            <wp:extent cx="2186940" cy="1331595"/>
+            <wp:effectExtent l="152400" t="152400" r="353060" b="357505"/>
+            <wp:wrapSquare wrapText="bothSides"/>
+            <wp:docPr id="22" name="Picture 22" descr="Text&#10;&#10;Description automatically generated"/>
+            <wp:cNvGraphicFramePr>
+              <a:graphicFrameLocks xmlns:a="http://schemas.openxmlformats.org/drawingml/2006/main" noChangeAspect="1"/>
+            </wp:cNvGraphicFramePr>
+            <a:graphic xmlns:a="http://schemas.openxmlformats.org/drawingml/2006/main">
+              <a:graphicData uri="http://schemas.openxmlformats.org/drawingml/2006/picture">
+                <pic:pic xmlns:pic="http://schemas.openxmlformats.org/drawingml/2006/picture">
+                  <pic:nvPicPr>
+                    <pic:cNvPr id="22" name="Picture 22" descr="Text&#10;&#10;Description automatically generated"/>
+                    <pic:cNvPicPr/>
+                  </pic:nvPicPr>
+                  <pic:blipFill>
+                    <a:blip r:embed="rId16" cstate="print">
+                      <a:extLst>
+                        <a:ext uri="{28A0092B-C50C-407E-A947-70E740481C1C}">
+                          <a14:useLocalDpi xmlns:a14="http://schemas.microsoft.com/office/drawing/2010/main" val="0"/>
+                        </a:ext>
+                      </a:extLst>
+                    </a:blip>
+                    <a:stretch>
+                      <a:fillRect/>
+                    </a:stretch>
+                  </pic:blipFill>
+                  <pic:spPr>
+                    <a:xfrm>
+                      <a:off x="0" y="0"/>
+                      <a:ext cx="2186940" cy="1331595"/>
+                    </a:xfrm>
+                    <a:prstGeom prst="rect">
+                      <a:avLst/>
+                    </a:prstGeom>
+                    <a:ln>
+                      <a:noFill/>
+                    </a:ln>
+                    <a:effectLst>
+                      <a:outerShdw blurRad="292100" dist="139700" dir="2700000" algn="tl" rotWithShape="0">
+                        <a:srgbClr val="333333">
+                          <a:alpha val="65000"/>
+                        </a:srgbClr>
+                      </a:outerShdw>
+                    </a:effectLst>
+                  </pic:spPr>
+                </pic:pic>
+              </a:graphicData>
+            </a:graphic>
+            <wp14:sizeRelH relativeFrom="page">
+              <wp14:pctWidth>0</wp14:pctWidth>
+            </wp14:sizeRelH>
+            <wp14:sizeRelV relativeFrom="page">
+              <wp14:pctHeight>0</wp14:pctHeight>
+            </wp14:sizeRelV>
+          </wp:anchor>
+        </w:drawing>
+      </w:r>
+      <w:r>
+        <w:rPr>
+          <w:lang w:val="hu-HU"/>
+        </w:rPr>
+        <w:t>SSB: 233852</w:t>
       </w:r>
       <w:r>
         <w:rPr>
@@ -3082,13 +3938,263 @@
         <w:rPr>
           <w:lang w:val="hu-HU"/>
         </w:rPr>
-        <w:t>right</w:t>
+        <w:t>size</w:t>
       </w:r>
       <w:proofErr w:type="spellEnd"/>
       <w:r>
         <w:rPr>
           <w:lang w:val="hu-HU"/>
         </w:rPr>
+        <w:t xml:space="preserve"> átlag távolsága a score átlagtól)</w:t>
+      </w:r>
+      <w:r>
+        <w:rPr>
+          <w:lang w:val="hu-HU"/>
+        </w:rPr>
+        <w:t xml:space="preserve">. </w:t>
+      </w:r>
+      <w:r>
+        <w:rPr>
+          <w:lang w:val="hu-HU"/>
+        </w:rPr>
+        <w:t>SSR: 7102769</w:t>
+      </w:r>
+      <w:r>
+        <w:rPr>
+          <w:lang w:val="hu-HU"/>
+        </w:rPr>
+        <w:t xml:space="preserve"> (az adott méret score értékének távolsága a saját </w:t>
+      </w:r>
+      <w:proofErr w:type="spellStart"/>
+      <w:r>
+        <w:rPr>
+          <w:lang w:val="hu-HU"/>
+        </w:rPr>
+        <w:t>size</w:t>
+      </w:r>
+      <w:proofErr w:type="spellEnd"/>
+      <w:r>
+        <w:rPr>
+          <w:lang w:val="hu-HU"/>
+        </w:rPr>
+        <w:t xml:space="preserve"> csoportjuk átlagától)</w:t>
+      </w:r>
+      <w:r>
+        <w:rPr>
+          <w:lang w:val="hu-HU"/>
+        </w:rPr>
+        <w:t xml:space="preserve">. </w:t>
+      </w:r>
+      <w:r>
+        <w:rPr>
+          <w:lang w:val="hu-HU"/>
+        </w:rPr>
+        <w:t xml:space="preserve">SST: </w:t>
+      </w:r>
+      <w:r>
+        <w:rPr>
+          <w:lang w:val="hu-HU"/>
+        </w:rPr>
+        <w:t>7336621</w:t>
+      </w:r>
+      <w:r>
+        <w:rPr>
+          <w:lang w:val="hu-HU"/>
+        </w:rPr>
+        <w:t xml:space="preserve"> (a konfigurációk score-</w:t>
+      </w:r>
+      <w:proofErr w:type="spellStart"/>
+      <w:r>
+        <w:rPr>
+          <w:lang w:val="hu-HU"/>
+        </w:rPr>
+        <w:t>jának</w:t>
+      </w:r>
+      <w:proofErr w:type="spellEnd"/>
+      <w:r>
+        <w:rPr>
+          <w:lang w:val="hu-HU"/>
+        </w:rPr>
+        <w:t xml:space="preserve"> távolsága a score főátlagtól)</w:t>
+      </w:r>
+      <w:r>
+        <w:rPr>
+          <w:lang w:val="hu-HU"/>
+        </w:rPr>
+        <w:t>.</w:t>
+      </w:r>
+    </w:p>
+    <w:p>
+      <w:pPr>
+        <w:rPr>
+          <w:lang w:val="hu-HU"/>
+        </w:rPr>
+      </w:pPr>
+      <w:r>
+        <w:rPr>
+          <w:noProof/>
+        </w:rPr>
+        <mc:AlternateContent>
+          <mc:Choice Requires="wps">
+            <w:drawing>
+              <wp:anchor distT="0" distB="0" distL="114300" distR="114300" simplePos="0" relativeHeight="251682816" behindDoc="0" locked="0" layoutInCell="1" allowOverlap="1" wp14:anchorId="1DCEA634" wp14:editId="40F3653E">
+                <wp:simplePos x="0" y="0"/>
+                <wp:positionH relativeFrom="column">
+                  <wp:posOffset>3335655</wp:posOffset>
+                </wp:positionH>
+                <wp:positionV relativeFrom="paragraph">
+                  <wp:posOffset>306070</wp:posOffset>
+                </wp:positionV>
+                <wp:extent cx="2186940" cy="255905"/>
+                <wp:effectExtent l="0" t="0" r="10160" b="10795"/>
+                <wp:wrapSquare wrapText="bothSides"/>
+                <wp:docPr id="24" name="Text Box 24"/>
+                <wp:cNvGraphicFramePr/>
+                <a:graphic xmlns:a="http://schemas.openxmlformats.org/drawingml/2006/main">
+                  <a:graphicData uri="http://schemas.microsoft.com/office/word/2010/wordprocessingShape">
+                    <wps:wsp>
+                      <wps:cNvSpPr txBox="1"/>
+                      <wps:spPr>
+                        <a:xfrm>
+                          <a:off x="0" y="0"/>
+                          <a:ext cx="2186940" cy="255905"/>
+                        </a:xfrm>
+                        <a:prstGeom prst="rect">
+                          <a:avLst/>
+                        </a:prstGeom>
+                        <a:noFill/>
+                        <a:ln>
+                          <a:noFill/>
+                        </a:ln>
+                      </wps:spPr>
+                      <wps:txbx>
+                        <w:txbxContent>
+                          <w:p>
+                            <w:pPr>
+                              <w:pStyle w:val="Caption"/>
+                              <w:rPr>
+                                <w:sz w:val="22"/>
+                                <w:lang w:val="hu-HU"/>
+                              </w:rPr>
+                            </w:pPr>
+                            <w:proofErr w:type="spellStart"/>
+                            <w:r>
+                              <w:t>ábra</w:t>
+                            </w:r>
+                            <w:proofErr w:type="spellEnd"/>
+                            <w:r>
+                              <w:t xml:space="preserve"> </w:t>
+                            </w:r>
+                            <w:r>
+                              <w:fldChar w:fldCharType="begin"/>
+                            </w:r>
+                            <w:r>
+                              <w:instrText xml:space="preserve"> SEQ ábra \* ARABIC </w:instrText>
+                            </w:r>
+                            <w:r>
+                              <w:fldChar w:fldCharType="separate"/>
+                            </w:r>
+                            <w:r>
+                              <w:rPr>
+                                <w:noProof/>
+                              </w:rPr>
+                              <w:t>8</w:t>
+                            </w:r>
+                            <w:r>
+                              <w:fldChar w:fldCharType="end"/>
+                            </w:r>
+                            <w:r>
+                              <w:t xml:space="preserve"> </w:t>
+                            </w:r>
+                            <w:proofErr w:type="spellStart"/>
+                            <w:r>
+                              <w:t>aov</w:t>
+                            </w:r>
+                            <w:proofErr w:type="spellEnd"/>
+                          </w:p>
+                        </w:txbxContent>
+                      </wps:txbx>
+                      <wps:bodyPr rot="0" spcFirstLastPara="0" vertOverflow="overflow" horzOverflow="overflow" vert="horz" wrap="square" lIns="0" tIns="0" rIns="0" bIns="0" numCol="1" spcCol="0" rtlCol="0" fromWordArt="0" anchor="t" anchorCtr="0" forceAA="0" compatLnSpc="1">
+                        <a:prstTxWarp prst="textNoShape">
+                          <a:avLst/>
+                        </a:prstTxWarp>
+                        <a:noAutofit/>
+                      </wps:bodyPr>
+                    </wps:wsp>
+                  </a:graphicData>
+                </a:graphic>
+                <wp14:sizeRelV relativeFrom="margin">
+                  <wp14:pctHeight>0</wp14:pctHeight>
+                </wp14:sizeRelV>
+              </wp:anchor>
+            </w:drawing>
+          </mc:Choice>
+          <mc:Fallback>
+            <w:pict>
+              <v:shape w14:anchorId="1DCEA634" id="Text Box 24" o:spid="_x0000_s1032" type="#_x0000_t202" style="position:absolute;margin-left:262.65pt;margin-top:24.1pt;width:172.2pt;height:20.15pt;z-index:251682816;visibility:visible;mso-wrap-style:square;mso-height-percent:0;mso-wrap-distance-left:9pt;mso-wrap-distance-top:0;mso-wrap-distance-right:9pt;mso-wrap-distance-bottom:0;mso-position-horizontal:absolute;mso-position-horizontal-relative:text;mso-position-vertical:absolute;mso-position-vertical-relative:text;mso-height-percent:0;mso-height-relative:margin;v-text-anchor:top" o:gfxdata="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" filled="f" stroked="f">
+                <v:textbox inset="0,0,0,0">
+                  <w:txbxContent>
+                    <w:p>
+                      <w:pPr>
+                        <w:pStyle w:val="Caption"/>
+                        <w:rPr>
+                          <w:sz w:val="22"/>
+                          <w:lang w:val="hu-HU"/>
+                        </w:rPr>
+                      </w:pPr>
+                      <w:proofErr w:type="spellStart"/>
+                      <w:r>
+                        <w:t>ábra</w:t>
+                      </w:r>
+                      <w:proofErr w:type="spellEnd"/>
+                      <w:r>
+                        <w:t xml:space="preserve"> </w:t>
+                      </w:r>
+                      <w:r>
+                        <w:fldChar w:fldCharType="begin"/>
+                      </w:r>
+                      <w:r>
+                        <w:instrText xml:space="preserve"> SEQ ábra \* ARABIC </w:instrText>
+                      </w:r>
+                      <w:r>
+                        <w:fldChar w:fldCharType="separate"/>
+                      </w:r>
+                      <w:r>
+                        <w:rPr>
+                          <w:noProof/>
+                        </w:rPr>
+                        <w:t>8</w:t>
+                      </w:r>
+                      <w:r>
+                        <w:fldChar w:fldCharType="end"/>
+                      </w:r>
+                      <w:r>
+                        <w:t xml:space="preserve"> </w:t>
+                      </w:r>
+                      <w:proofErr w:type="spellStart"/>
+                      <w:r>
+                        <w:t>aov</w:t>
+                      </w:r>
+                      <w:proofErr w:type="spellEnd"/>
+                    </w:p>
+                  </w:txbxContent>
+                </v:textbox>
+                <w10:wrap type="square"/>
+              </v:shape>
+            </w:pict>
+          </mc:Fallback>
+        </mc:AlternateContent>
+      </w:r>
+      <w:r>
+        <w:rPr>
+          <w:lang w:val="hu-HU"/>
+        </w:rPr>
+        <w:t>Variancia-hányados</w:t>
+      </w:r>
+      <w:r>
+        <w:rPr>
+          <w:lang w:val="hu-HU"/>
+        </w:rPr>
         <w:t xml:space="preserve"> </w:t>
       </w:r>
       <w:proofErr w:type="spellStart"/>
@@ -3096,184 +4202,472 @@
         <w:rPr>
           <w:lang w:val="hu-HU"/>
         </w:rPr>
-        <w:t>sided</w:t>
+        <w:t>kb</w:t>
       </w:r>
       <w:proofErr w:type="spellEnd"/>
       <w:r>
         <w:rPr>
           <w:lang w:val="hu-HU"/>
         </w:rPr>
-        <w:t xml:space="preserve"> test)</w:t>
-      </w:r>
-    </w:p>
-    <w:p>
-      <w:pPr>
-        <w:rPr>
-          <w:color w:val="FF0000"/>
-          <w:lang w:val="hu-HU"/>
-        </w:rPr>
-      </w:pPr>
-      <w:r>
-        <w:rPr>
-          <w:color w:val="FF0000"/>
-          <w:lang w:val="hu-HU"/>
-        </w:rPr>
-        <w:t>Vizsgálja meg, hogy az intervallumbecslések elvégzéséhez szükséges előfeltételek teljesülnek-e (megengedett, hogy azok ne teljesüljenek)!</w:t>
-      </w:r>
-    </w:p>
-    <w:p>
-      <w:pPr>
-        <w:rPr>
-          <w:lang w:val="hu-HU"/>
-        </w:rPr>
-      </w:pPr>
-      <w:r>
-        <w:rPr>
-          <w:lang w:val="hu-HU"/>
-        </w:rPr>
-        <w:t>Adjon meg egy olyan hipotézist (állítást), ami a választott adatbázison elvégzett egymintás átlagra, arányra vagy mediánra vonatkozó próbák segítségével vizsgálható!</w:t>
-      </w:r>
-    </w:p>
-    <w:p>
-      <w:pPr>
-        <w:rPr>
-          <w:lang w:val="hu-HU"/>
-        </w:rPr>
-      </w:pPr>
-      <w:r>
-        <w:rPr>
-          <w:lang w:val="hu-HU"/>
-        </w:rPr>
-        <w:t>Adja meg, hogy a nullhipotézis elutasítása vagy elfogadása mellett elfogadható az</w:t>
-      </w:r>
-    </w:p>
-    <w:p>
-      <w:pPr>
-        <w:rPr>
-          <w:lang w:val="hu-HU"/>
-        </w:rPr>
-      </w:pPr>
-      <w:r>
-        <w:rPr>
-          <w:lang w:val="hu-HU"/>
-        </w:rPr>
-        <w:t>eredetileg megfogalmazott állítás!</w:t>
-      </w:r>
-    </w:p>
-    <w:p>
-      <w:pPr>
-        <w:rPr>
-          <w:lang w:val="hu-HU"/>
-        </w:rPr>
-      </w:pPr>
-      <w:r>
-        <w:rPr>
-          <w:lang w:val="hu-HU"/>
-        </w:rPr>
-        <w:t>Adja meg a próbákhoz tartozó p-értékeket, és döntsön az eredeti hipotézisről a szokásos</w:t>
-      </w:r>
-    </w:p>
-    <w:p>
-      <w:pPr>
-        <w:rPr>
-          <w:lang w:val="hu-HU"/>
-        </w:rPr>
-      </w:pPr>
-      <w:r>
-        <w:rPr>
-          <w:lang w:val="hu-HU"/>
-        </w:rPr>
-        <w:t>szignifikancia-szintek mellett! Értékelje a döntések stabilitását!</w:t>
-      </w:r>
-    </w:p>
-    <w:p>
-      <w:pPr>
-        <w:rPr>
-          <w:color w:val="FF0000"/>
-          <w:lang w:val="hu-HU"/>
-        </w:rPr>
-      </w:pPr>
-      <w:r>
-        <w:rPr>
-          <w:color w:val="FF0000"/>
-          <w:lang w:val="hu-HU"/>
-        </w:rPr>
-        <w:t>Vizsgálja meg, hogy a hipotézisvizsgálatok elvégzéséhez szükséges előfeltételek</w:t>
-      </w:r>
-    </w:p>
-    <w:p>
-      <w:pPr>
-        <w:rPr>
-          <w:color w:val="FF0000"/>
-          <w:lang w:val="hu-HU"/>
-        </w:rPr>
-      </w:pPr>
-      <w:r>
-        <w:rPr>
-          <w:color w:val="FF0000"/>
-          <w:lang w:val="hu-HU"/>
-        </w:rPr>
-        <w:t>teljesülnek-e (megengedett, hogy azok ne teljesüljenek)!</w:t>
-      </w:r>
-    </w:p>
-    <w:p>
-      <w:pPr>
-        <w:rPr>
-          <w:lang w:val="hu-HU"/>
-        </w:rPr>
-      </w:pPr>
-    </w:p>
-    <w:p>
-      <w:pPr>
-        <w:pStyle w:val="Heading1"/>
-        <w:rPr>
-          <w:lang w:val="hu-HU"/>
-        </w:rPr>
-      </w:pPr>
-      <w:bookmarkStart w:id="6" w:name="_Toc125392601"/>
+        <w:t xml:space="preserve"> 3.19%: a méret a konfiguráció pontjának alakulásának (</w:t>
+      </w:r>
+      <w:proofErr w:type="spellStart"/>
+      <w:r>
+        <w:rPr>
+          <w:lang w:val="hu-HU"/>
+        </w:rPr>
+        <w:t>variancájának</w:t>
+      </w:r>
+      <w:proofErr w:type="spellEnd"/>
+      <w:r>
+        <w:rPr>
+          <w:lang w:val="hu-HU"/>
+        </w:rPr>
+        <w:t>) 3,19%-át magyarázza a megfigyelt mintában. Ez egy gyenge kapcsolat, mivel a variancia hányados 10%-</w:t>
+      </w:r>
+      <w:proofErr w:type="spellStart"/>
+      <w:r>
+        <w:rPr>
+          <w:lang w:val="hu-HU"/>
+        </w:rPr>
+        <w:t>nál</w:t>
+      </w:r>
+      <w:proofErr w:type="spellEnd"/>
+      <w:r>
+        <w:rPr>
+          <w:lang w:val="hu-HU"/>
+        </w:rPr>
+        <w:t xml:space="preserve"> kevesebb. Szórás hányados 0,18, szóval a kapcsolat továbbra is gyenge marad.</w:t>
+      </w:r>
+    </w:p>
+    <w:p>
+      <w:pPr>
+        <w:rPr>
+          <w:lang w:val="hu-HU"/>
+        </w:rPr>
+      </w:pPr>
+      <w:r>
+        <w:rPr>
+          <w:noProof/>
+        </w:rPr>
+        <mc:AlternateContent>
+          <mc:Choice Requires="wps">
+            <w:drawing>
+              <wp:anchor distT="0" distB="0" distL="114300" distR="114300" simplePos="0" relativeHeight="251686912" behindDoc="0" locked="0" layoutInCell="1" allowOverlap="1" wp14:anchorId="3032E763" wp14:editId="558A49BF">
+                <wp:simplePos x="0" y="0"/>
+                <wp:positionH relativeFrom="column">
+                  <wp:posOffset>2457450</wp:posOffset>
+                </wp:positionH>
+                <wp:positionV relativeFrom="paragraph">
+                  <wp:posOffset>848360</wp:posOffset>
+                </wp:positionV>
+                <wp:extent cx="3166745" cy="226060"/>
+                <wp:effectExtent l="0" t="0" r="0" b="2540"/>
+                <wp:wrapSquare wrapText="bothSides"/>
+                <wp:docPr id="26" name="Text Box 26"/>
+                <wp:cNvGraphicFramePr/>
+                <a:graphic xmlns:a="http://schemas.openxmlformats.org/drawingml/2006/main">
+                  <a:graphicData uri="http://schemas.microsoft.com/office/word/2010/wordprocessingShape">
+                    <wps:wsp>
+                      <wps:cNvSpPr txBox="1"/>
+                      <wps:spPr>
+                        <a:xfrm>
+                          <a:off x="0" y="0"/>
+                          <a:ext cx="3166745" cy="226060"/>
+                        </a:xfrm>
+                        <a:prstGeom prst="rect">
+                          <a:avLst/>
+                        </a:prstGeom>
+                        <a:solidFill>
+                          <a:prstClr val="white"/>
+                        </a:solidFill>
+                        <a:ln>
+                          <a:noFill/>
+                        </a:ln>
+                      </wps:spPr>
+                      <wps:txbx>
+                        <w:txbxContent>
+                          <w:p>
+                            <w:pPr>
+                              <w:pStyle w:val="Caption"/>
+                              <w:rPr>
+                                <w:sz w:val="22"/>
+                                <w:lang w:val="hu-HU"/>
+                              </w:rPr>
+                            </w:pPr>
+                            <w:proofErr w:type="spellStart"/>
+                            <w:r>
+                              <w:t>ábra</w:t>
+                            </w:r>
+                            <w:proofErr w:type="spellEnd"/>
+                            <w:r>
+                              <w:t xml:space="preserve"> </w:t>
+                            </w:r>
+                            <w:r>
+                              <w:fldChar w:fldCharType="begin"/>
+                            </w:r>
+                            <w:r>
+                              <w:instrText xml:space="preserve"> SEQ ábra \* ARABIC </w:instrText>
+                            </w:r>
+                            <w:r>
+                              <w:fldChar w:fldCharType="separate"/>
+                            </w:r>
+                            <w:r>
+                              <w:rPr>
+                                <w:noProof/>
+                              </w:rPr>
+                              <w:t>9</w:t>
+                            </w:r>
+                            <w:r>
+                              <w:fldChar w:fldCharType="end"/>
+                            </w:r>
+                            <w:r>
+                              <w:t xml:space="preserve"> F-</w:t>
+                            </w:r>
+                            <w:proofErr w:type="spellStart"/>
+                            <w:r>
+                              <w:t>próba</w:t>
+                            </w:r>
+                            <w:proofErr w:type="spellEnd"/>
+                          </w:p>
+                        </w:txbxContent>
+                      </wps:txbx>
+                      <wps:bodyPr rot="0" spcFirstLastPara="0" vertOverflow="overflow" horzOverflow="overflow" vert="horz" wrap="square" lIns="0" tIns="0" rIns="0" bIns="0" numCol="1" spcCol="0" rtlCol="0" fromWordArt="0" anchor="t" anchorCtr="0" forceAA="0" compatLnSpc="1">
+                        <a:prstTxWarp prst="textNoShape">
+                          <a:avLst/>
+                        </a:prstTxWarp>
+                        <a:noAutofit/>
+                      </wps:bodyPr>
+                    </wps:wsp>
+                  </a:graphicData>
+                </a:graphic>
+                <wp14:sizeRelV relativeFrom="margin">
+                  <wp14:pctHeight>0</wp14:pctHeight>
+                </wp14:sizeRelV>
+              </wp:anchor>
+            </w:drawing>
+          </mc:Choice>
+          <mc:Fallback>
+            <w:pict>
+              <v:shape w14:anchorId="3032E763" id="Text Box 26" o:spid="_x0000_s1033" type="#_x0000_t202" style="position:absolute;margin-left:193.5pt;margin-top:66.8pt;width:249.35pt;height:17.8pt;z-index:251686912;visibility:visible;mso-wrap-style:square;mso-height-percent:0;mso-wrap-distance-left:9pt;mso-wrap-distance-top:0;mso-wrap-distance-right:9pt;mso-wrap-distance-bottom:0;mso-position-horizontal:absolute;mso-position-horizontal-relative:text;mso-position-vertical:absolute;mso-position-vertical-relative:text;mso-height-percent:0;mso-height-relative:margin;v-text-anchor:top" o:gfxdata="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" stroked="f">
+                <v:textbox inset="0,0,0,0">
+                  <w:txbxContent>
+                    <w:p>
+                      <w:pPr>
+                        <w:pStyle w:val="Caption"/>
+                        <w:rPr>
+                          <w:sz w:val="22"/>
+                          <w:lang w:val="hu-HU"/>
+                        </w:rPr>
+                      </w:pPr>
+                      <w:proofErr w:type="spellStart"/>
+                      <w:r>
+                        <w:t>ábra</w:t>
+                      </w:r>
+                      <w:proofErr w:type="spellEnd"/>
+                      <w:r>
+                        <w:t xml:space="preserve"> </w:t>
+                      </w:r>
+                      <w:r>
+                        <w:fldChar w:fldCharType="begin"/>
+                      </w:r>
+                      <w:r>
+                        <w:instrText xml:space="preserve"> SEQ ábra \* ARABIC </w:instrText>
+                      </w:r>
+                      <w:r>
+                        <w:fldChar w:fldCharType="separate"/>
+                      </w:r>
+                      <w:r>
+                        <w:rPr>
+                          <w:noProof/>
+                        </w:rPr>
+                        <w:t>9</w:t>
+                      </w:r>
+                      <w:r>
+                        <w:fldChar w:fldCharType="end"/>
+                      </w:r>
+                      <w:r>
+                        <w:t xml:space="preserve"> F-</w:t>
+                      </w:r>
+                      <w:proofErr w:type="spellStart"/>
+                      <w:r>
+                        <w:t>próba</w:t>
+                      </w:r>
+                      <w:proofErr w:type="spellEnd"/>
+                    </w:p>
+                  </w:txbxContent>
+                </v:textbox>
+                <w10:wrap type="square"/>
+              </v:shape>
+            </w:pict>
+          </mc:Fallback>
+        </mc:AlternateContent>
+      </w:r>
+      <w:r>
+        <w:rPr>
+          <w:lang w:val="hu-HU"/>
+        </w:rPr>
+        <w:drawing>
+          <wp:anchor distT="0" distB="0" distL="114300" distR="114300" simplePos="0" relativeHeight="251679744" behindDoc="0" locked="0" layoutInCell="1" allowOverlap="1" wp14:anchorId="3634D0E3" wp14:editId="0C648D26">
+            <wp:simplePos x="0" y="0"/>
+            <wp:positionH relativeFrom="column">
+              <wp:posOffset>2457450</wp:posOffset>
+            </wp:positionH>
+            <wp:positionV relativeFrom="paragraph">
+              <wp:posOffset>66675</wp:posOffset>
+            </wp:positionV>
+            <wp:extent cx="3166745" cy="511175"/>
+            <wp:effectExtent l="152400" t="152400" r="351155" b="352425"/>
+            <wp:wrapSquare wrapText="bothSides"/>
+            <wp:docPr id="23" name="Picture 23" descr="Chart&#10;&#10;Description automatically generated with medium confidence"/>
+            <wp:cNvGraphicFramePr>
+              <a:graphicFrameLocks xmlns:a="http://schemas.openxmlformats.org/drawingml/2006/main" noChangeAspect="1"/>
+            </wp:cNvGraphicFramePr>
+            <a:graphic xmlns:a="http://schemas.openxmlformats.org/drawingml/2006/main">
+              <a:graphicData uri="http://schemas.openxmlformats.org/drawingml/2006/picture">
+                <pic:pic xmlns:pic="http://schemas.openxmlformats.org/drawingml/2006/picture">
+                  <pic:nvPicPr>
+                    <pic:cNvPr id="23" name="Picture 23" descr="Chart&#10;&#10;Description automatically generated with medium confidence"/>
+                    <pic:cNvPicPr/>
+                  </pic:nvPicPr>
+                  <pic:blipFill>
+                    <a:blip r:embed="rId17" cstate="print">
+                      <a:extLst>
+                        <a:ext uri="{28A0092B-C50C-407E-A947-70E740481C1C}">
+                          <a14:useLocalDpi xmlns:a14="http://schemas.microsoft.com/office/drawing/2010/main" val="0"/>
+                        </a:ext>
+                      </a:extLst>
+                    </a:blip>
+                    <a:stretch>
+                      <a:fillRect/>
+                    </a:stretch>
+                  </pic:blipFill>
+                  <pic:spPr>
+                    <a:xfrm>
+                      <a:off x="0" y="0"/>
+                      <a:ext cx="3166745" cy="511175"/>
+                    </a:xfrm>
+                    <a:prstGeom prst="rect">
+                      <a:avLst/>
+                    </a:prstGeom>
+                    <a:ln>
+                      <a:noFill/>
+                    </a:ln>
+                    <a:effectLst>
+                      <a:outerShdw blurRad="292100" dist="139700" dir="2700000" algn="tl" rotWithShape="0">
+                        <a:srgbClr val="333333">
+                          <a:alpha val="65000"/>
+                        </a:srgbClr>
+                      </a:outerShdw>
+                    </a:effectLst>
+                  </pic:spPr>
+                </pic:pic>
+              </a:graphicData>
+            </a:graphic>
+            <wp14:sizeRelH relativeFrom="page">
+              <wp14:pctWidth>0</wp14:pctWidth>
+            </wp14:sizeRelH>
+            <wp14:sizeRelV relativeFrom="page">
+              <wp14:pctHeight>0</wp14:pctHeight>
+            </wp14:sizeRelV>
+          </wp:anchor>
+        </w:drawing>
+      </w:r>
+      <w:r>
+        <w:rPr>
+          <w:lang w:val="hu-HU"/>
+        </w:rPr>
+        <w:t xml:space="preserve">Mivel a nominális változó mindhárom csoportjában áll a nagy minta feltétel, így továbbmegyünk az F-próba p-értékének kiszámításához. </w:t>
+      </w:r>
+      <w:r>
+        <w:rPr>
+          <w:lang w:val="hu-HU"/>
+        </w:rPr>
+        <w:t>Az eredmény alapján a p-érték kisebb, mint 2×10−16</w:t>
+      </w:r>
+      <w:r>
+        <w:rPr>
+          <w:lang w:val="hu-HU"/>
+        </w:rPr>
+        <w:t xml:space="preserve">. </w:t>
+      </w:r>
+      <w:r>
+        <w:rPr>
+          <w:lang w:val="hu-HU"/>
+        </w:rPr>
+        <w:t>Ez kisebb még a legkisebb szokásos szignifikancia-szintnél, az α=1%-</w:t>
+      </w:r>
+      <w:r>
+        <w:rPr>
+          <w:lang w:val="hu-HU"/>
+        </w:rPr>
+        <w:t>nél</w:t>
+      </w:r>
+      <w:r>
+        <w:rPr>
+          <w:lang w:val="hu-HU"/>
+        </w:rPr>
+        <w:t xml:space="preserve"> is, így egyértelműen és stabilan elfogadható a H1, ami szerint a </w:t>
+      </w:r>
+      <w:r>
+        <w:rPr>
+          <w:lang w:val="hu-HU"/>
+        </w:rPr>
+        <w:t xml:space="preserve">méret </w:t>
+      </w:r>
       <w:r>
         <w:rPr>
           <w:lang w:val="hu-HU"/>
         </w:rPr>
         <w:lastRenderedPageBreak/>
-        <w:t>Kétváltozós kapcsolatvizsgálat</w:t>
-      </w:r>
-      <w:bookmarkEnd w:id="6"/>
-    </w:p>
-    <w:p>
-      <w:pPr>
-        <w:rPr>
-          <w:lang w:val="hu-HU"/>
-        </w:rPr>
-      </w:pPr>
-      <w:r>
-        <w:rPr>
-          <w:lang w:val="hu-HU"/>
-        </w:rPr>
-        <w:t>Az adatbázisban lévő változók közül válasszon ki két minőségi változót, majd elemezze azok kapcsolatát a következők szerint:</w:t>
-      </w:r>
-    </w:p>
-    <w:p>
-      <w:pPr>
-        <w:rPr>
-          <w:lang w:val="hu-HU"/>
-        </w:rPr>
-      </w:pPr>
-      <w:r>
-        <w:rPr>
-          <w:lang w:val="hu-HU"/>
-        </w:rPr>
-        <w:t>írja le a kapcsolat jellegét a megfelelő diagram segítségével!</w:t>
-      </w:r>
-    </w:p>
-    <w:p>
-      <w:pPr>
-        <w:rPr>
-          <w:lang w:val="hu-HU"/>
-        </w:rPr>
-      </w:pPr>
-      <w:r>
-        <w:rPr>
+        <w:t>magyarázóereje a</w:t>
+      </w:r>
+      <w:r>
+        <w:rPr>
+          <w:lang w:val="hu-HU"/>
+        </w:rPr>
+        <w:t xml:space="preserve"> végső pontokra </w:t>
+      </w:r>
+      <w:r>
+        <w:rPr>
+          <w:lang w:val="hu-HU"/>
+        </w:rPr>
+        <w:t>nézve szignifikánsan több a sokaságban is, mint 0.</w:t>
+      </w:r>
+      <w:r>
+        <w:rPr>
+          <w:lang w:val="hu-HU"/>
+        </w:rPr>
+        <w:t xml:space="preserve"> </w:t>
+      </w:r>
+      <w:r>
+        <w:rPr>
+          <w:lang w:val="hu-HU"/>
+        </w:rPr>
+        <w:t xml:space="preserve">Azaz a magyarázóerő </w:t>
+      </w:r>
+      <w:r>
+        <w:rPr>
+          <w:lang w:val="hu-HU"/>
+        </w:rPr>
+        <w:t xml:space="preserve">nem </w:t>
+      </w:r>
+      <w:r>
+        <w:rPr>
+          <w:lang w:val="hu-HU"/>
+        </w:rPr>
+        <w:t>a mintavételi hiba műve.</w:t>
+      </w:r>
+    </w:p>
+    <w:p>
+      <w:pPr>
+        <w:rPr>
+          <w:lang w:val="hu-HU"/>
+        </w:rPr>
+      </w:pPr>
+      <w:r>
+        <w:rPr>
+          <w:lang w:val="hu-HU"/>
+        </w:rPr>
+        <w:t>V</w:t>
+      </w:r>
+      <w:r>
+        <w:rPr>
+          <w:lang w:val="hu-HU"/>
+        </w:rPr>
+        <w:t xml:space="preserve">égkövetkeztetésül azt mondhatjuk el, hogy a </w:t>
+      </w:r>
+      <w:r>
+        <w:rPr>
+          <w:lang w:val="hu-HU"/>
+        </w:rPr>
+        <w:t>Mario Kart 8 konfigurációjában nincsen kapcsolat a sofőr mérete és a konfiguráció végső pontja között.</w:t>
+      </w:r>
+    </w:p>
+    <w:p>
+      <w:pPr>
+        <w:rPr>
+          <w:lang w:val="hu-HU"/>
+        </w:rPr>
+      </w:pPr>
+    </w:p>
+    <w:p>
+      <w:pPr>
+        <w:rPr>
+          <w:lang w:val="hu-HU"/>
+        </w:rPr>
+      </w:pPr>
+    </w:p>
+    <w:p>
+      <w:pPr>
+        <w:rPr>
+          <w:lang w:val="hu-HU"/>
+        </w:rPr>
+      </w:pPr>
+      <w:r>
+        <w:rPr>
+          <w:lang w:val="hu-HU"/>
+        </w:rPr>
+        <w:t xml:space="preserve">Vizsgáljuk meg a </w:t>
+      </w:r>
+    </w:p>
+    <w:p>
+      <w:pPr>
+        <w:rPr>
+          <w:lang w:val="hu-HU"/>
+        </w:rPr>
+      </w:pPr>
+      <w:r>
+        <w:rPr>
+          <w:lang w:val="hu-HU"/>
+        </w:rPr>
+        <w:t>A kapcsolat típusa asszociációs (minőségi-minőségi), ezért egy halmozott oszlop diagramon ábrázoljuk.</w:t>
+      </w:r>
+    </w:p>
+    <w:p>
+      <w:pPr>
+        <w:rPr>
+          <w:lang w:val="hu-HU"/>
+        </w:rPr>
+      </w:pPr>
+      <w:proofErr w:type="spellStart"/>
+      <w:r>
+        <w:rPr>
+          <w:lang w:val="hu-HU"/>
+        </w:rPr>
+        <w:t>Cramer</w:t>
+      </w:r>
+      <w:proofErr w:type="spellEnd"/>
+      <w:r>
+        <w:rPr>
+          <w:lang w:val="hu-HU"/>
+        </w:rPr>
+        <w:t>-együttható:</w:t>
+      </w:r>
+    </w:p>
+    <w:p>
+      <w:pPr>
+        <w:rPr>
+          <w:lang w:val="hu-HU"/>
+        </w:rPr>
+      </w:pPr>
+      <w:r>
+        <w:rPr>
+          <w:lang w:val="hu-HU"/>
+        </w:rPr>
+        <w:t>Khi-négyzet próba:</w:t>
+      </w:r>
+    </w:p>
+    <w:p>
+      <w:pPr>
+        <w:rPr>
+          <w:color w:val="ED7D31" w:themeColor="accent2"/>
+          <w:lang w:val="hu-HU"/>
+        </w:rPr>
+      </w:pPr>
+      <w:r>
+        <w:rPr>
+          <w:color w:val="ED7D31" w:themeColor="accent2"/>
           <w:lang w:val="hu-HU"/>
         </w:rPr>
         <w:t xml:space="preserve">minősítse a kapcsolat szorosságát a mintán belül </w:t>
@@ -3281,6 +4675,7 @@
       <w:proofErr w:type="spellStart"/>
       <w:r>
         <w:rPr>
+          <w:color w:val="ED7D31" w:themeColor="accent2"/>
           <w:lang w:val="hu-HU"/>
         </w:rPr>
         <w:t>Cramer</w:t>
@@ -3288,6 +4683,7 @@
       <w:proofErr w:type="spellEnd"/>
       <w:r>
         <w:rPr>
+          <w:color w:val="ED7D31" w:themeColor="accent2"/>
           <w:lang w:val="hu-HU"/>
         </w:rPr>
         <w:t xml:space="preserve"> együttható</w:t>
@@ -3296,11 +4692,13 @@
     <w:p>
       <w:pPr>
         <w:rPr>
-          <w:lang w:val="hu-HU"/>
-        </w:rPr>
-      </w:pPr>
-      <w:r>
-        <w:rPr>
+          <w:color w:val="ED7D31" w:themeColor="accent2"/>
+          <w:lang w:val="hu-HU"/>
+        </w:rPr>
+      </w:pPr>
+      <w:r>
+        <w:rPr>
+          <w:color w:val="ED7D31" w:themeColor="accent2"/>
           <w:lang w:val="hu-HU"/>
         </w:rPr>
         <w:t>segítségével!</w:t>
@@ -3309,104 +4707,191 @@
     <w:p>
       <w:pPr>
         <w:rPr>
-          <w:lang w:val="hu-HU"/>
-        </w:rPr>
-      </w:pPr>
-      <w:r>
-        <w:rPr>
-          <w:lang w:val="hu-HU"/>
-        </w:rPr>
-        <w:t>a tanult módon tesztelje a kapcsolat fennállását a sokaságban!</w:t>
-      </w:r>
-    </w:p>
-    <w:p>
-      <w:pPr>
-        <w:rPr>
-          <w:lang w:val="hu-HU"/>
-        </w:rPr>
-      </w:pPr>
-      <w:r>
-        <w:rPr>
-          <w:lang w:val="hu-HU"/>
-        </w:rPr>
-        <w:t>ellenőrizze a próba előfeltételeit (megengedett, hogy azok ne teljesüljenek)! értelmezze a két eredményt külön-külön és együtt is!</w:t>
-      </w:r>
-    </w:p>
-    <w:p>
-      <w:pPr>
-        <w:rPr>
-          <w:lang w:val="hu-HU"/>
-        </w:rPr>
-      </w:pPr>
-      <w:r>
-        <w:rPr>
-          <w:lang w:val="hu-HU"/>
-        </w:rPr>
-        <w:t>Az adatbázisban lévő változók közül válasszon ki egy mennyiségi és egy minőségi változót, majd elemezze azok kapcsolatát a következők szerint:</w:t>
-      </w:r>
-    </w:p>
-    <w:p>
-      <w:pPr>
-        <w:rPr>
-          <w:lang w:val="hu-HU"/>
-        </w:rPr>
-      </w:pPr>
-      <w:r>
-        <w:rPr>
-          <w:lang w:val="hu-HU"/>
-        </w:rPr>
-        <w:t>írja le a kapcsolat jellegét a megfelelő diagram segítségével!</w:t>
-      </w:r>
-    </w:p>
-    <w:p>
-      <w:pPr>
-        <w:rPr>
-          <w:lang w:val="hu-HU"/>
-        </w:rPr>
-      </w:pPr>
-      <w:proofErr w:type="gramStart"/>
-      <w:r>
-        <w:rPr>
-          <w:lang w:val="hu-HU"/>
-        </w:rPr>
-        <w:t>adjamegésértelmezzeazadatbázisszövegkörnyezetébenakülső,belsőésteljes</w:t>
-      </w:r>
-      <w:proofErr w:type="gramEnd"/>
-    </w:p>
-    <w:p>
-      <w:pPr>
-        <w:rPr>
-          <w:lang w:val="hu-HU"/>
-        </w:rPr>
-      </w:pPr>
-      <w:r>
-        <w:rPr>
-          <w:lang w:val="hu-HU"/>
-        </w:rPr>
-        <w:t>szórások értékét!</w:t>
-      </w:r>
-    </w:p>
-    <w:p>
-      <w:pPr>
-        <w:rPr>
-          <w:lang w:val="hu-HU"/>
-        </w:rPr>
-      </w:pPr>
-      <w:r>
-        <w:rPr>
-          <w:lang w:val="hu-HU"/>
-        </w:rPr>
-        <w:t>minősítse a kapcsolat szorosságát a mintán belül a variancia-hányados</w:t>
-      </w:r>
-    </w:p>
-    <w:p>
-      <w:pPr>
-        <w:rPr>
-          <w:lang w:val="hu-HU"/>
-        </w:rPr>
-      </w:pPr>
-      <w:r>
-        <w:rPr>
+          <w:color w:val="ED7D31" w:themeColor="accent2"/>
+          <w:lang w:val="hu-HU"/>
+        </w:rPr>
+      </w:pPr>
+      <w:r>
+        <w:rPr>
+          <w:color w:val="ED7D31" w:themeColor="accent2"/>
+          <w:lang w:val="hu-HU"/>
+        </w:rPr>
+        <w:t>o a tanult módon tesztelje a kapcsolat fennállását a sokaságban!</w:t>
+      </w:r>
+    </w:p>
+    <w:p>
+      <w:pPr>
+        <w:rPr>
+          <w:color w:val="ED7D31" w:themeColor="accent2"/>
+          <w:lang w:val="hu-HU"/>
+        </w:rPr>
+      </w:pPr>
+      <w:r>
+        <w:rPr>
+          <w:color w:val="ED7D31" w:themeColor="accent2"/>
+          <w:lang w:val="hu-HU"/>
+        </w:rPr>
+        <w:t>o ellenőrizze a próba előfeltételeit (megengedett, hogy azok ne teljesüljenek)! o értelmezze a két eredményt külön-külön és együtt is!</w:t>
+      </w:r>
+    </w:p>
+    <w:p>
+      <w:pPr>
+        <w:rPr>
+          <w:lang w:val="hu-HU"/>
+        </w:rPr>
+      </w:pPr>
+    </w:p>
+    <w:p>
+      <w:pPr>
+        <w:rPr>
+          <w:lang w:val="hu-HU"/>
+        </w:rPr>
+      </w:pPr>
+    </w:p>
+    <w:p>
+      <w:pPr>
+        <w:rPr>
+          <w:lang w:val="hu-HU"/>
+        </w:rPr>
+      </w:pPr>
+    </w:p>
+    <w:p>
+      <w:pPr>
+        <w:rPr>
+          <w:lang w:val="hu-HU"/>
+        </w:rPr>
+      </w:pPr>
+      <w:r>
+        <w:rPr>
+          <w:lang w:val="hu-HU"/>
+        </w:rPr>
+        <w:t xml:space="preserve">Vizsgáljuk meg a X és Y közötti kapcsolatot. A kapcsolat típusa korrelációs (mennyiségi-mennyiségi), ezért pontdiagramon </w:t>
+      </w:r>
+      <w:r>
+        <w:rPr>
+          <w:lang w:val="hu-HU"/>
+        </w:rPr>
+        <w:t>ábrázoljuk</w:t>
+      </w:r>
+      <w:r>
+        <w:rPr>
+          <w:lang w:val="hu-HU"/>
+        </w:rPr>
+        <w:t>.</w:t>
+      </w:r>
+    </w:p>
+    <w:p>
+      <w:pPr>
+        <w:rPr>
+          <w:lang w:val="hu-HU"/>
+        </w:rPr>
+      </w:pPr>
+      <w:r>
+        <w:rPr>
+          <w:lang w:val="hu-HU"/>
+        </w:rPr>
+        <w:t>Korreláció:</w:t>
+      </w:r>
+    </w:p>
+    <w:p>
+      <w:pPr>
+        <w:rPr>
+          <w:lang w:val="hu-HU"/>
+        </w:rPr>
+      </w:pPr>
+      <w:r>
+        <w:rPr>
+          <w:lang w:val="hu-HU"/>
+        </w:rPr>
+        <w:t>Kétváltozós regresszió:</w:t>
+      </w:r>
+    </w:p>
+    <w:p>
+      <w:pPr>
+        <w:rPr>
+          <w:color w:val="ED7D31" w:themeColor="accent2"/>
+          <w:lang w:val="hu-HU"/>
+        </w:rPr>
+      </w:pPr>
+      <w:r>
+        <w:rPr>
+          <w:color w:val="ED7D31" w:themeColor="accent2"/>
+          <w:lang w:val="hu-HU"/>
+        </w:rPr>
+        <w:t>minősítse a kapcsolat szorosságát és irányát a mintán belül a korrelációs és a</w:t>
+      </w:r>
+    </w:p>
+    <w:p>
+      <w:pPr>
+        <w:rPr>
+          <w:color w:val="ED7D31" w:themeColor="accent2"/>
+          <w:lang w:val="hu-HU"/>
+        </w:rPr>
+      </w:pPr>
+      <w:r>
+        <w:rPr>
+          <w:color w:val="ED7D31" w:themeColor="accent2"/>
+          <w:lang w:val="hu-HU"/>
+        </w:rPr>
+        <w:t>determinációs együttható segítségével!</w:t>
+      </w:r>
+    </w:p>
+    <w:p>
+      <w:pPr>
+        <w:rPr>
+          <w:color w:val="ED7D31" w:themeColor="accent2"/>
+          <w:lang w:val="hu-HU"/>
+        </w:rPr>
+      </w:pPr>
+      <w:r>
+        <w:rPr>
+          <w:color w:val="ED7D31" w:themeColor="accent2"/>
+          <w:lang w:val="hu-HU"/>
+        </w:rPr>
+        <w:t>o határozza meg és értelmezze a regressziós egyenesek paramétereit!</w:t>
+      </w:r>
+    </w:p>
+    <w:p>
+      <w:pPr>
+        <w:rPr>
+          <w:color w:val="ED7D31" w:themeColor="accent2"/>
+          <w:lang w:val="hu-HU"/>
+        </w:rPr>
+      </w:pPr>
+      <w:r>
+        <w:rPr>
+          <w:color w:val="ED7D31" w:themeColor="accent2"/>
+          <w:lang w:val="hu-HU"/>
+        </w:rPr>
+        <w:t xml:space="preserve">o minősítse a regressziós egyenes becslési pontosságát a </w:t>
+      </w:r>
+      <w:proofErr w:type="spellStart"/>
+      <w:r>
+        <w:rPr>
+          <w:color w:val="ED7D31" w:themeColor="accent2"/>
+          <w:lang w:val="hu-HU"/>
+        </w:rPr>
+        <w:t>reziduális</w:t>
+      </w:r>
+      <w:proofErr w:type="spellEnd"/>
+      <w:r>
+        <w:rPr>
+          <w:color w:val="ED7D31" w:themeColor="accent2"/>
+          <w:lang w:val="hu-HU"/>
+        </w:rPr>
+        <w:t xml:space="preserve"> standard hiba</w:t>
+      </w:r>
+    </w:p>
+    <w:p>
+      <w:pPr>
+        <w:rPr>
+          <w:color w:val="ED7D31" w:themeColor="accent2"/>
+          <w:lang w:val="hu-HU"/>
+        </w:rPr>
+      </w:pPr>
+      <w:r>
+        <w:rPr>
+          <w:color w:val="ED7D31" w:themeColor="accent2"/>
           <w:lang w:val="hu-HU"/>
         </w:rPr>
         <w:t>segítségével!</w:t>
@@ -3415,199 +4900,84 @@
     <w:p>
       <w:pPr>
         <w:rPr>
-          <w:lang w:val="hu-HU"/>
-        </w:rPr>
-      </w:pPr>
-      <w:r>
-        <w:rPr>
-          <w:lang w:val="hu-HU"/>
-        </w:rPr>
-        <w:t>a tanult módon tesztelje a kapcsolat fennállását a sokaságban!</w:t>
-      </w:r>
-    </w:p>
-    <w:p>
-      <w:pPr>
-        <w:rPr>
-          <w:lang w:val="hu-HU"/>
-        </w:rPr>
-      </w:pPr>
-      <w:r>
-        <w:rPr>
-          <w:lang w:val="hu-HU"/>
-        </w:rPr>
-        <w:t>ellenőrizze a próba azon előfeltételét, amelyet a tanult eszközökkel el tud</w:t>
-      </w:r>
-    </w:p>
-    <w:p>
-      <w:pPr>
-        <w:rPr>
-          <w:lang w:val="hu-HU"/>
-        </w:rPr>
-      </w:pPr>
-      <w:r>
-        <w:rPr>
-          <w:lang w:val="hu-HU"/>
-        </w:rPr>
-        <w:t>végezni (megengedett, hogy azok ne teljesüljenek)! értelmezze a két eredményt külön-külön és együtt is!</w:t>
-      </w:r>
-    </w:p>
-    <w:p>
-      <w:pPr>
-        <w:rPr>
-          <w:lang w:val="hu-HU"/>
-        </w:rPr>
-      </w:pPr>
-      <w:r>
-        <w:rPr>
-          <w:lang w:val="hu-HU"/>
-        </w:rPr>
-        <w:t>Az adatbázisban lévő változók közül válasszon ki két numerikus változót, majd elemezze azok kapcsolatát a következők szerint:</w:t>
-      </w:r>
-    </w:p>
-    <w:p>
-      <w:pPr>
-        <w:rPr>
-          <w:lang w:val="hu-HU"/>
-        </w:rPr>
-      </w:pPr>
-      <w:r>
-        <w:rPr>
-          <w:lang w:val="hu-HU"/>
-        </w:rPr>
-        <w:t>írja le a kapcsolat jellegét a megfelelő diagram segítségével!</w:t>
-      </w:r>
-    </w:p>
-    <w:p>
-      <w:pPr>
-        <w:rPr>
-          <w:lang w:val="hu-HU"/>
-        </w:rPr>
-      </w:pPr>
-      <w:r>
-        <w:rPr>
-          <w:lang w:val="hu-HU"/>
-        </w:rPr>
-        <w:t>minősítse a kapcsolat szorosságát és irányát a mintán belül a korrelációs és a</w:t>
-      </w:r>
-    </w:p>
-    <w:p>
-      <w:pPr>
-        <w:rPr>
-          <w:lang w:val="hu-HU"/>
-        </w:rPr>
-      </w:pPr>
-      <w:r>
-        <w:rPr>
-          <w:lang w:val="hu-HU"/>
-        </w:rPr>
-        <w:t>determinációs együttható segítségével!</w:t>
-      </w:r>
-    </w:p>
-    <w:p>
-      <w:pPr>
-        <w:rPr>
-          <w:lang w:val="hu-HU"/>
-        </w:rPr>
-      </w:pPr>
-      <w:r>
-        <w:rPr>
-          <w:lang w:val="hu-HU"/>
-        </w:rPr>
-        <w:t>határozza meg és értelmezze a regressziós egyenesek paramétereit!</w:t>
-      </w:r>
-    </w:p>
-    <w:p>
-      <w:pPr>
-        <w:rPr>
-          <w:lang w:val="hu-HU"/>
-        </w:rPr>
-      </w:pPr>
-      <w:r>
-        <w:rPr>
-          <w:lang w:val="hu-HU"/>
-        </w:rPr>
-        <w:t xml:space="preserve">minősítse a regressziós egyenes becslési pontosságát a </w:t>
-      </w:r>
-      <w:proofErr w:type="spellStart"/>
-      <w:r>
-        <w:rPr>
-          <w:lang w:val="hu-HU"/>
-        </w:rPr>
-        <w:t>reziduális</w:t>
-      </w:r>
-      <w:proofErr w:type="spellEnd"/>
-      <w:r>
-        <w:rPr>
-          <w:lang w:val="hu-HU"/>
-        </w:rPr>
-        <w:t xml:space="preserve"> standard hiba</w:t>
-      </w:r>
-    </w:p>
-    <w:p>
-      <w:pPr>
-        <w:rPr>
-          <w:lang w:val="hu-HU"/>
-        </w:rPr>
-      </w:pPr>
-      <w:r>
-        <w:rPr>
-          <w:lang w:val="hu-HU"/>
-        </w:rPr>
-        <w:t>segítségével!</w:t>
-      </w:r>
-    </w:p>
-    <w:p>
-      <w:pPr>
-        <w:rPr>
-          <w:lang w:val="hu-HU"/>
-        </w:rPr>
-      </w:pPr>
-      <w:r>
-        <w:rPr>
+          <w:color w:val="ED7D31" w:themeColor="accent2"/>
+          <w:lang w:val="hu-HU"/>
+        </w:rPr>
+      </w:pPr>
+      <w:r>
+        <w:rPr>
+          <w:color w:val="ED7D31" w:themeColor="accent2"/>
+          <w:lang w:val="hu-HU"/>
+        </w:rPr>
+        <w:t>o a tanult módon tesztelje a kapcsolat fennállását a sokaságban!</w:t>
+      </w:r>
+    </w:p>
+    <w:p>
+      <w:pPr>
+        <w:rPr>
+          <w:color w:val="ED7D31" w:themeColor="accent2"/>
+          <w:lang w:val="hu-HU"/>
+        </w:rPr>
+      </w:pPr>
+      <w:r>
+        <w:rPr>
+          <w:color w:val="ED7D31" w:themeColor="accent2"/>
           <w:lang w:val="hu-HU"/>
         </w:rPr>
         <w:lastRenderedPageBreak/>
-        <w:t>a tanult módon tesztelje a kapcsolat fennállását a sokaságban!</w:t>
-      </w:r>
-    </w:p>
-    <w:p>
-      <w:pPr>
-        <w:rPr>
-          <w:lang w:val="hu-HU"/>
-        </w:rPr>
-      </w:pPr>
-      <w:r>
-        <w:rPr>
-          <w:lang w:val="hu-HU"/>
-        </w:rPr>
-        <w:t>vonjon le az eredményekből egyszerű következtetéseket!</w:t>
-      </w:r>
-    </w:p>
-    <w:p>
-      <w:pPr>
-        <w:rPr>
-          <w:lang w:val="hu-HU"/>
-        </w:rPr>
-      </w:pPr>
-      <w:r>
-        <w:rPr>
-          <w:lang w:val="hu-HU"/>
-        </w:rPr>
-        <w:t>a két kiválasztott numerikus változó mellé válasszon egy harmadik, minőségi</w:t>
-      </w:r>
-    </w:p>
-    <w:p>
-      <w:pPr>
-        <w:rPr>
-          <w:lang w:val="hu-HU"/>
-        </w:rPr>
-      </w:pPr>
-      <w:r>
-        <w:rPr>
+        <w:t>o vonjon le az eredményekből egyszerű következtetéseket!</w:t>
+      </w:r>
+    </w:p>
+    <w:p>
+      <w:pPr>
+        <w:rPr>
+          <w:color w:val="ED7D31" w:themeColor="accent2"/>
+          <w:lang w:val="hu-HU"/>
+        </w:rPr>
+      </w:pPr>
+      <w:r>
+        <w:rPr>
+          <w:color w:val="ED7D31" w:themeColor="accent2"/>
+          <w:lang w:val="hu-HU"/>
+        </w:rPr>
+        <w:t>o a két kiválasztott numerikus változó mellé válasszon egy harmadik, minőségi</w:t>
+      </w:r>
+    </w:p>
+    <w:p>
+      <w:pPr>
+        <w:rPr>
+          <w:color w:val="ED7D31" w:themeColor="accent2"/>
+          <w:lang w:val="hu-HU"/>
+        </w:rPr>
+      </w:pPr>
+      <w:r>
+        <w:rPr>
+          <w:color w:val="ED7D31" w:themeColor="accent2"/>
           <w:lang w:val="hu-HU"/>
         </w:rPr>
         <w:t>változót, és vizsgálja meg grafikusan és hipotézisvizsgálat segítségével is, hogy a két numerikus változó kapcsolata eltérően viselkedik-e a minőségi változó csoportjaiban!</w:t>
       </w:r>
+    </w:p>
+    <w:p>
+      <w:pPr>
+        <w:spacing w:before="0" w:after="0" w:line="240" w:lineRule="auto"/>
+        <w:rPr>
+          <w:lang w:val="hu-HU"/>
+        </w:rPr>
+      </w:pPr>
+      <w:r>
+        <w:rPr>
+          <w:lang w:val="hu-HU"/>
+        </w:rPr>
+        <w:br w:type="page"/>
+      </w:r>
+    </w:p>
+    <w:p>
+      <w:pPr>
+        <w:rPr>
+          <w:lang w:val="hu-HU"/>
+        </w:rPr>
+      </w:pPr>
     </w:p>
     <w:p>
       <w:pPr>
@@ -3640,7 +5010,7 @@
         </w:rPr>
         <w:fldChar w:fldCharType="separate"/>
       </w:r>
-      <w:hyperlink w:anchor="_Toc125390539" w:history="1">
+      <w:hyperlink r:id="rId18" w:anchor="_Toc125743688" w:history="1">
         <w:r>
           <w:rPr>
             <w:rStyle w:val="Hyperlink"/>
@@ -3668,7 +5038,7 @@
             <w:noProof/>
             <w:webHidden/>
           </w:rPr>
-          <w:instrText xml:space="preserve"> PAGEREF _Toc125390539 \h </w:instrText>
+          <w:instrText xml:space="preserve"> PAGEREF _Toc125743688 \h </w:instrText>
         </w:r>
         <w:r>
           <w:rPr>
@@ -3688,7 +5058,7 @@
             <w:noProof/>
             <w:webHidden/>
           </w:rPr>
-          <w:t>4</w:t>
+          <w:t>3</w:t>
         </w:r>
         <w:r>
           <w:rPr>
@@ -3712,7 +5082,7 @@
           <w:lang w:eastAsia="en-GB"/>
         </w:rPr>
       </w:pPr>
-      <w:hyperlink w:anchor="_Toc125390540" w:history="1">
+      <w:hyperlink w:anchor="_Toc125743689" w:history="1">
         <w:r>
           <w:rPr>
             <w:rStyle w:val="Hyperlink"/>
@@ -3740,7 +5110,7 @@
             <w:noProof/>
             <w:webHidden/>
           </w:rPr>
-          <w:instrText xml:space="preserve"> PAGEREF _Toc125390540 \h </w:instrText>
+          <w:instrText xml:space="preserve"> PAGEREF _Toc125743689 \h </w:instrText>
         </w:r>
         <w:r>
           <w:rPr>
@@ -3760,7 +5130,7 @@
             <w:noProof/>
             <w:webHidden/>
           </w:rPr>
-          <w:t>5</w:t>
+          <w:t>4</w:t>
         </w:r>
         <w:r>
           <w:rPr>
@@ -3784,14 +5154,14 @@
           <w:lang w:eastAsia="en-GB"/>
         </w:rPr>
       </w:pPr>
-      <w:hyperlink w:anchor="_Toc125390541" w:history="1">
+      <w:hyperlink r:id="rId19" w:anchor="_Toc125743690" w:history="1">
         <w:r>
           <w:rPr>
             <w:rStyle w:val="Hyperlink"/>
             <w:noProof/>
             <w:lang w:val="hu-HU"/>
           </w:rPr>
-          <w:t>ábra 3 score gyakorisági táblázat</w:t>
+          <w:t>ábra 3 score hisztogram</w:t>
         </w:r>
         <w:r>
           <w:rPr>
@@ -3812,7 +5182,7 @@
             <w:noProof/>
             <w:webHidden/>
           </w:rPr>
-          <w:instrText xml:space="preserve"> PAGEREF _Toc125390541 \h </w:instrText>
+          <w:instrText xml:space="preserve"> PAGEREF _Toc125743690 \h </w:instrText>
         </w:r>
         <w:r>
           <w:rPr>
@@ -3832,7 +5202,7 @@
             <w:noProof/>
             <w:webHidden/>
           </w:rPr>
-          <w:t>6</w:t>
+          <w:t>5</w:t>
         </w:r>
         <w:r>
           <w:rPr>
@@ -3856,14 +5226,14 @@
           <w:lang w:eastAsia="en-GB"/>
         </w:rPr>
       </w:pPr>
-      <w:hyperlink w:anchor="_Toc125390542" w:history="1">
+      <w:hyperlink r:id="rId20" w:anchor="_Toc125743691" w:history="1">
         <w:r>
           <w:rPr>
             <w:rStyle w:val="Hyperlink"/>
             <w:noProof/>
             <w:lang w:val="hu-HU"/>
           </w:rPr>
-          <w:t>ábra 4 score hisztogram</w:t>
+          <w:t>ábra 4 score dobozábra</w:t>
         </w:r>
         <w:r>
           <w:rPr>
@@ -3884,7 +5254,7 @@
             <w:noProof/>
             <w:webHidden/>
           </w:rPr>
-          <w:instrText xml:space="preserve"> PAGEREF _Toc125390542 \h </w:instrText>
+          <w:instrText xml:space="preserve"> PAGEREF _Toc125743691 \h </w:instrText>
         </w:r>
         <w:r>
           <w:rPr>
@@ -3904,7 +5274,7 @@
             <w:noProof/>
             <w:webHidden/>
           </w:rPr>
-          <w:t>6</w:t>
+          <w:t>5</w:t>
         </w:r>
         <w:r>
           <w:rPr>
@@ -3928,13 +5298,14 @@
           <w:lang w:eastAsia="en-GB"/>
         </w:rPr>
       </w:pPr>
-      <w:hyperlink w:anchor="_Toc125390543" w:history="1">
+      <w:hyperlink r:id="rId21" w:anchor="_Toc125743692" w:history="1">
         <w:r>
           <w:rPr>
             <w:rStyle w:val="Hyperlink"/>
             <w:noProof/>
-          </w:rPr>
-          <w:t>ábra 5 describe score</w:t>
+            <w:lang w:val="hu-HU"/>
+          </w:rPr>
+          <w:t>ábra 5 Intervallumbecslés</w:t>
         </w:r>
         <w:r>
           <w:rPr>
@@ -3955,7 +5326,7 @@
             <w:noProof/>
             <w:webHidden/>
           </w:rPr>
-          <w:instrText xml:space="preserve"> PAGEREF _Toc125390543 \h </w:instrText>
+          <w:instrText xml:space="preserve"> PAGEREF _Toc125743692 \h </w:instrText>
         </w:r>
         <w:r>
           <w:rPr>
@@ -3988,234 +5359,6 @@
     </w:p>
     <w:p>
       <w:pPr>
-        <w:pStyle w:val="TableofFigures"/>
-        <w:tabs>
-          <w:tab w:val="right" w:leader="dot" w:pos="9016"/>
-        </w:tabs>
-        <w:rPr>
-          <w:rFonts w:asciiTheme="minorHAnsi" w:eastAsiaTheme="minorEastAsia" w:hAnsiTheme="minorHAnsi"/>
-          <w:noProof/>
-          <w:sz w:val="24"/>
-          <w:lang w:eastAsia="en-GB"/>
-        </w:rPr>
-      </w:pPr>
-      <w:hyperlink w:anchor="_Toc125390544" w:history="1">
-        <w:r>
-          <w:rPr>
-            <w:rStyle w:val="Hyperlink"/>
-            <w:noProof/>
-          </w:rPr>
-          <w:t>ábra 7 scor</w:t>
-        </w:r>
-        <w:r>
-          <w:rPr>
-            <w:rStyle w:val="Hyperlink"/>
-            <w:noProof/>
-          </w:rPr>
-          <w:t>e</w:t>
-        </w:r>
-        <w:r>
-          <w:rPr>
-            <w:rStyle w:val="Hyperlink"/>
-            <w:noProof/>
-          </w:rPr>
-          <w:t xml:space="preserve"> szórás</w:t>
-        </w:r>
-        <w:r>
-          <w:rPr>
-            <w:noProof/>
-            <w:webHidden/>
-          </w:rPr>
-          <w:tab/>
-        </w:r>
-        <w:r>
-          <w:rPr>
-            <w:noProof/>
-            <w:webHidden/>
-          </w:rPr>
-          <w:fldChar w:fldCharType="begin"/>
-        </w:r>
-        <w:r>
-          <w:rPr>
-            <w:noProof/>
-            <w:webHidden/>
-          </w:rPr>
-          <w:instrText xml:space="preserve"> PAGEREF _Toc125390544 \h </w:instrText>
-        </w:r>
-        <w:r>
-          <w:rPr>
-            <w:noProof/>
-            <w:webHidden/>
-          </w:rPr>
-        </w:r>
-        <w:r>
-          <w:rPr>
-            <w:noProof/>
-            <w:webHidden/>
-          </w:rPr>
-          <w:fldChar w:fldCharType="separate"/>
-        </w:r>
-        <w:r>
-          <w:rPr>
-            <w:noProof/>
-            <w:webHidden/>
-          </w:rPr>
-          <w:t>6</w:t>
-        </w:r>
-        <w:r>
-          <w:rPr>
-            <w:noProof/>
-            <w:webHidden/>
-          </w:rPr>
-          <w:fldChar w:fldCharType="end"/>
-        </w:r>
-      </w:hyperlink>
-    </w:p>
-    <w:p>
-      <w:pPr>
-        <w:pStyle w:val="TableofFigures"/>
-        <w:tabs>
-          <w:tab w:val="right" w:leader="dot" w:pos="9016"/>
-        </w:tabs>
-        <w:rPr>
-          <w:rFonts w:asciiTheme="minorHAnsi" w:eastAsiaTheme="minorEastAsia" w:hAnsiTheme="minorHAnsi"/>
-          <w:noProof/>
-          <w:sz w:val="24"/>
-          <w:lang w:eastAsia="en-GB"/>
-        </w:rPr>
-      </w:pPr>
-      <w:hyperlink w:anchor="_Toc125390545" w:history="1">
-        <w:r>
-          <w:rPr>
-            <w:rStyle w:val="Hyperlink"/>
-            <w:noProof/>
-          </w:rPr>
-          <w:t>ábra 8 score doboz ábra</w:t>
-        </w:r>
-        <w:r>
-          <w:rPr>
-            <w:noProof/>
-            <w:webHidden/>
-          </w:rPr>
-          <w:tab/>
-        </w:r>
-        <w:r>
-          <w:rPr>
-            <w:noProof/>
-            <w:webHidden/>
-          </w:rPr>
-          <w:fldChar w:fldCharType="begin"/>
-        </w:r>
-        <w:r>
-          <w:rPr>
-            <w:noProof/>
-            <w:webHidden/>
-          </w:rPr>
-          <w:instrText xml:space="preserve"> PAGEREF _Toc125390545 \h </w:instrText>
-        </w:r>
-        <w:r>
-          <w:rPr>
-            <w:noProof/>
-            <w:webHidden/>
-          </w:rPr>
-        </w:r>
-        <w:r>
-          <w:rPr>
-            <w:noProof/>
-            <w:webHidden/>
-          </w:rPr>
-          <w:fldChar w:fldCharType="separate"/>
-        </w:r>
-        <w:r>
-          <w:rPr>
-            <w:noProof/>
-            <w:webHidden/>
-          </w:rPr>
-          <w:t>7</w:t>
-        </w:r>
-        <w:r>
-          <w:rPr>
-            <w:noProof/>
-            <w:webHidden/>
-          </w:rPr>
-          <w:fldChar w:fldCharType="end"/>
-        </w:r>
-      </w:hyperlink>
-    </w:p>
-    <w:p>
-      <w:pPr>
-        <w:pStyle w:val="TableofFigures"/>
-        <w:tabs>
-          <w:tab w:val="right" w:leader="dot" w:pos="9016"/>
-        </w:tabs>
-        <w:rPr>
-          <w:rFonts w:asciiTheme="minorHAnsi" w:eastAsiaTheme="minorEastAsia" w:hAnsiTheme="minorHAnsi"/>
-          <w:noProof/>
-          <w:sz w:val="24"/>
-          <w:lang w:eastAsia="en-GB"/>
-        </w:rPr>
-      </w:pPr>
-      <w:hyperlink w:anchor="_Toc125390546" w:history="1">
-        <w:r>
-          <w:rPr>
-            <w:rStyle w:val="Hyperlink"/>
-            <w:noProof/>
-            <w:lang w:val="hu-HU"/>
-          </w:rPr>
-          <w:t>ábra 8 score summary</w:t>
-        </w:r>
-        <w:r>
-          <w:rPr>
-            <w:noProof/>
-            <w:webHidden/>
-          </w:rPr>
-          <w:tab/>
-        </w:r>
-        <w:r>
-          <w:rPr>
-            <w:noProof/>
-            <w:webHidden/>
-          </w:rPr>
-          <w:fldChar w:fldCharType="begin"/>
-        </w:r>
-        <w:r>
-          <w:rPr>
-            <w:noProof/>
-            <w:webHidden/>
-          </w:rPr>
-          <w:instrText xml:space="preserve"> PAGEREF _Toc125390546 \h </w:instrText>
-        </w:r>
-        <w:r>
-          <w:rPr>
-            <w:noProof/>
-            <w:webHidden/>
-          </w:rPr>
-        </w:r>
-        <w:r>
-          <w:rPr>
-            <w:noProof/>
-            <w:webHidden/>
-          </w:rPr>
-          <w:fldChar w:fldCharType="separate"/>
-        </w:r>
-        <w:r>
-          <w:rPr>
-            <w:noProof/>
-            <w:webHidden/>
-          </w:rPr>
-          <w:t>7</w:t>
-        </w:r>
-        <w:r>
-          <w:rPr>
-            <w:noProof/>
-            <w:webHidden/>
-          </w:rPr>
-          <w:fldChar w:fldCharType="end"/>
-        </w:r>
-      </w:hyperlink>
-    </w:p>
-    <w:p>
-      <w:pPr>
         <w:rPr>
           <w:lang w:val="hu-HU"/>
         </w:rPr>
@@ -4228,8 +5371,8 @@
       </w:r>
     </w:p>
     <w:sectPr>
-      <w:footerReference w:type="even" r:id="rId14"/>
-      <w:footerReference w:type="default" r:id="rId15"/>
+      <w:footerReference w:type="even" r:id="rId22"/>
+      <w:footerReference w:type="default" r:id="rId23"/>
       <w:pgSz w:w="11906" w:h="16838"/>
       <w:pgMar w:top="1440" w:right="1440" w:bottom="1440" w:left="1440" w:header="708" w:footer="708" w:gutter="0"/>
       <w:cols w:space="708"/>

</xml_diff>